<commit_message>
Added load function, cheatsheet, player-colored tabs, major and minor bug fixes
</commit_message>
<xml_diff>
--- a/Documenten/KOSTEN.docx
+++ b/Documenten/KOSTEN.docx
@@ -14,8 +14,6 @@
           <w:u w:val="single"/>
         </w:rPr>
       </w:pPr>
-      <w:bookmarkStart w:id="0" w:name="_GoBack"/>
-      <w:bookmarkEnd w:id="0"/>
       <w:r>
         <w:rPr>
           <w:rFonts w:ascii="Bahnschrift" w:hAnsi="Bahnschrift"/>
@@ -6124,13 +6122,7 @@
                                     <w:rPr>
                                       <w:rFonts w:ascii="Bahnschrift" w:hAnsi="Bahnschrift"/>
                                     </w:rPr>
-                                    <w:t xml:space="preserve">EGOOID </w:t>
-                                  </w:r>
-                                  <w:r>
-                                    <w:rPr>
-                                      <w:rFonts w:ascii="Bahnschrift" w:hAnsi="Bahnschrift"/>
-                                    </w:rPr>
-                                    <w:t>WORDEN – VERNIETIGT ALLES OP EEN 1x1 COORDINAAT</w:t>
+                                    <w:t>EGOOID WORDEN – VERNIETIGT ALLES OP EEN 1x1 COORDINAAT</w:t>
                                   </w:r>
                                 </w:p>
                               </w:tc>
@@ -7498,13 +7490,7 @@
                               <w:rPr>
                                 <w:rFonts w:ascii="Bahnschrift" w:hAnsi="Bahnschrift"/>
                               </w:rPr>
-                              <w:t xml:space="preserve">EGOOID </w:t>
-                            </w:r>
-                            <w:r>
-                              <w:rPr>
-                                <w:rFonts w:ascii="Bahnschrift" w:hAnsi="Bahnschrift"/>
-                              </w:rPr>
-                              <w:t>WORDEN – VERNIETIGT ALLES OP EEN 1x1 COORDINAAT</w:t>
+                              <w:t>EGOOID WORDEN – VERNIETIGT ALLES OP EEN 1x1 COORDINAAT</w:t>
                             </w:r>
                           </w:p>
                         </w:tc>
@@ -7650,6 +7636,3211 @@
         </w:rPr>
         <w:t xml:space="preserve"> </w:t>
       </w:r>
+    </w:p>
+    <w:p>
+      <w:pPr>
+        <w:pStyle w:val="ListParagraph"/>
+        <w:spacing w:line="360" w:lineRule="auto"/>
+        <w:ind w:left="1068"/>
+        <w:jc w:val="both"/>
+        <w:rPr>
+          <w:b/>
+          <w:bCs/>
+          <w:sz w:val="28"/>
+          <w:szCs w:val="28"/>
+        </w:rPr>
+      </w:pPr>
+    </w:p>
+    <w:p>
+      <w:pPr>
+        <w:pStyle w:val="ListParagraph"/>
+        <w:spacing w:line="360" w:lineRule="auto"/>
+        <w:ind w:left="1068"/>
+        <w:jc w:val="both"/>
+        <w:rPr>
+          <w:b/>
+          <w:bCs/>
+          <w:sz w:val="28"/>
+          <w:szCs w:val="28"/>
+        </w:rPr>
+      </w:pPr>
+    </w:p>
+    <w:p>
+      <w:pPr>
+        <w:pStyle w:val="ListParagraph"/>
+        <w:spacing w:line="360" w:lineRule="auto"/>
+        <w:ind w:left="1068"/>
+        <w:jc w:val="both"/>
+        <w:rPr>
+          <w:b/>
+          <w:bCs/>
+          <w:sz w:val="28"/>
+          <w:szCs w:val="28"/>
+        </w:rPr>
+      </w:pPr>
+      <w:r>
+        <w:rPr>
+          <w:noProof/>
+          <w:sz w:val="14"/>
+          <w:szCs w:val="14"/>
+          <w:lang w:val="en-US"/>
+        </w:rPr>
+        <w:lastRenderedPageBreak/>
+        <mc:AlternateContent>
+          <mc:Choice Requires="wps">
+            <w:drawing>
+              <wp:anchor distT="0" distB="0" distL="114300" distR="114300" simplePos="0" relativeHeight="251657214" behindDoc="0" locked="0" layoutInCell="1" allowOverlap="1" wp14:anchorId="5845AA2C" wp14:editId="039E2C42">
+                <wp:simplePos x="0" y="0"/>
+                <wp:positionH relativeFrom="column">
+                  <wp:posOffset>-396456</wp:posOffset>
+                </wp:positionH>
+                <wp:positionV relativeFrom="paragraph">
+                  <wp:posOffset>4354387</wp:posOffset>
+                </wp:positionV>
+                <wp:extent cx="6619811" cy="1257417"/>
+                <wp:effectExtent l="0" t="0" r="10160" b="12700"/>
+                <wp:wrapNone/>
+                <wp:docPr id="13" name="Rechthoek 13"/>
+                <wp:cNvGraphicFramePr/>
+                <a:graphic xmlns:a="http://schemas.openxmlformats.org/drawingml/2006/main">
+                  <a:graphicData uri="http://schemas.microsoft.com/office/word/2010/wordprocessingShape">
+                    <wps:wsp>
+                      <wps:cNvSpPr/>
+                      <wps:spPr>
+                        <a:xfrm>
+                          <a:off x="0" y="0"/>
+                          <a:ext cx="6619811" cy="1257417"/>
+                        </a:xfrm>
+                        <a:prstGeom prst="rect">
+                          <a:avLst/>
+                        </a:prstGeom>
+                        <a:solidFill>
+                          <a:schemeClr val="bg2"/>
+                        </a:solidFill>
+                      </wps:spPr>
+                      <wps:style>
+                        <a:lnRef idx="2">
+                          <a:schemeClr val="accent3">
+                            <a:shade val="50000"/>
+                          </a:schemeClr>
+                        </a:lnRef>
+                        <a:fillRef idx="1">
+                          <a:schemeClr val="accent3"/>
+                        </a:fillRef>
+                        <a:effectRef idx="0">
+                          <a:schemeClr val="accent3"/>
+                        </a:effectRef>
+                        <a:fontRef idx="minor">
+                          <a:schemeClr val="lt1"/>
+                        </a:fontRef>
+                      </wps:style>
+                      <wps:bodyPr rot="0" spcFirstLastPara="0" vertOverflow="overflow" horzOverflow="overflow" vert="horz" wrap="square" lIns="91440" tIns="45720" rIns="91440" bIns="45720" numCol="1" spcCol="0" rtlCol="0" fromWordArt="0" anchor="ctr" anchorCtr="0" forceAA="0" compatLnSpc="1">
+                        <a:prstTxWarp prst="textNoShape">
+                          <a:avLst/>
+                        </a:prstTxWarp>
+                        <a:noAutofit/>
+                      </wps:bodyPr>
+                    </wps:wsp>
+                  </a:graphicData>
+                </a:graphic>
+                <wp14:sizeRelH relativeFrom="margin">
+                  <wp14:pctWidth>0</wp14:pctWidth>
+                </wp14:sizeRelH>
+                <wp14:sizeRelV relativeFrom="margin">
+                  <wp14:pctHeight>0</wp14:pctHeight>
+                </wp14:sizeRelV>
+              </wp:anchor>
+            </w:drawing>
+          </mc:Choice>
+          <mc:Fallback xmlns:w16cid="http://schemas.microsoft.com/office/word/2016/wordml/cid" xmlns:am3d="http://schemas.microsoft.com/office/drawing/2017/model3d" xmlns:aink="http://schemas.microsoft.com/office/drawing/2016/ink" xmlns:cx8="http://schemas.microsoft.com/office/drawing/2016/5/14/chartex" xmlns:cx7="http://schemas.microsoft.com/office/drawing/2016/5/13/chartex" xmlns:cx6="http://schemas.microsoft.com/office/drawing/2016/5/12/chartex" xmlns:cx5="http://schemas.microsoft.com/office/drawing/2016/5/11/chartex" xmlns:cx4="http://schemas.microsoft.com/office/drawing/2016/5/10/chartex" xmlns:cx3="http://schemas.microsoft.com/office/drawing/2016/5/9/chartex" xmlns:cx2="http://schemas.microsoft.com/office/drawing/2015/10/21/chartex">
+            <w:pict>
+              <v:rect w14:anchorId="5F29239A" id="Rechthoek 13" o:spid="_x0000_s1026" style="position:absolute;margin-left:-31.2pt;margin-top:342.85pt;width:521.25pt;height:99pt;z-index:251657214;visibility:visible;mso-wrap-style:square;mso-width-percent:0;mso-height-percent:0;mso-wrap-distance-left:9pt;mso-wrap-distance-top:0;mso-wrap-distance-right:9pt;mso-wrap-distance-bottom:0;mso-position-horizontal:absolute;mso-position-horizontal-relative:text;mso-position-vertical:absolute;mso-position-vertical-relative:text;mso-width-percent:0;mso-height-percent:0;mso-width-relative:margin;mso-height-relative:margin;v-text-anchor:middle" o:gfxdata="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" fillcolor="#e7e6e6 [3214]" strokecolor="#525252 [1606]" strokeweight="1pt"/>
+            </w:pict>
+          </mc:Fallback>
+        </mc:AlternateContent>
+      </w:r>
+      <w:r>
+        <w:rPr>
+          <w:noProof/>
+          <w:sz w:val="14"/>
+          <w:szCs w:val="14"/>
+          <w:lang w:val="en-US"/>
+        </w:rPr>
+        <mc:AlternateContent>
+          <mc:Choice Requires="wps">
+            <w:drawing>
+              <wp:anchor distT="0" distB="0" distL="114300" distR="114300" simplePos="0" relativeHeight="251658239" behindDoc="0" locked="0" layoutInCell="1" allowOverlap="1">
+                <wp:simplePos x="0" y="0"/>
+                <wp:positionH relativeFrom="column">
+                  <wp:posOffset>-262232</wp:posOffset>
+                </wp:positionH>
+                <wp:positionV relativeFrom="paragraph">
+                  <wp:posOffset>419951</wp:posOffset>
+                </wp:positionV>
+                <wp:extent cx="6367244" cy="1727671"/>
+                <wp:effectExtent l="0" t="0" r="8255" b="12700"/>
+                <wp:wrapNone/>
+                <wp:docPr id="12" name="Rechthoek 12"/>
+                <wp:cNvGraphicFramePr/>
+                <a:graphic xmlns:a="http://schemas.openxmlformats.org/drawingml/2006/main">
+                  <a:graphicData uri="http://schemas.microsoft.com/office/word/2010/wordprocessingShape">
+                    <wps:wsp>
+                      <wps:cNvSpPr/>
+                      <wps:spPr>
+                        <a:xfrm>
+                          <a:off x="0" y="0"/>
+                          <a:ext cx="6367244" cy="1727671"/>
+                        </a:xfrm>
+                        <a:prstGeom prst="rect">
+                          <a:avLst/>
+                        </a:prstGeom>
+                        <a:solidFill>
+                          <a:schemeClr val="bg2"/>
+                        </a:solidFill>
+                      </wps:spPr>
+                      <wps:style>
+                        <a:lnRef idx="2">
+                          <a:schemeClr val="accent3">
+                            <a:shade val="50000"/>
+                          </a:schemeClr>
+                        </a:lnRef>
+                        <a:fillRef idx="1">
+                          <a:schemeClr val="accent3"/>
+                        </a:fillRef>
+                        <a:effectRef idx="0">
+                          <a:schemeClr val="accent3"/>
+                        </a:effectRef>
+                        <a:fontRef idx="minor">
+                          <a:schemeClr val="lt1"/>
+                        </a:fontRef>
+                      </wps:style>
+                      <wps:bodyPr rot="0" spcFirstLastPara="0" vertOverflow="overflow" horzOverflow="overflow" vert="horz" wrap="square" lIns="91440" tIns="45720" rIns="91440" bIns="45720" numCol="1" spcCol="0" rtlCol="0" fromWordArt="0" anchor="ctr" anchorCtr="0" forceAA="0" compatLnSpc="1">
+                        <a:prstTxWarp prst="textNoShape">
+                          <a:avLst/>
+                        </a:prstTxWarp>
+                        <a:noAutofit/>
+                      </wps:bodyPr>
+                    </wps:wsp>
+                  </a:graphicData>
+                </a:graphic>
+                <wp14:sizeRelV relativeFrom="margin">
+                  <wp14:pctHeight>0</wp14:pctHeight>
+                </wp14:sizeRelV>
+              </wp:anchor>
+            </w:drawing>
+          </mc:Choice>
+          <mc:Fallback xmlns:w16cid="http://schemas.microsoft.com/office/word/2016/wordml/cid" xmlns:am3d="http://schemas.microsoft.com/office/drawing/2017/model3d" xmlns:aink="http://schemas.microsoft.com/office/drawing/2016/ink" xmlns:cx8="http://schemas.microsoft.com/office/drawing/2016/5/14/chartex" xmlns:cx7="http://schemas.microsoft.com/office/drawing/2016/5/13/chartex" xmlns:cx6="http://schemas.microsoft.com/office/drawing/2016/5/12/chartex" xmlns:cx5="http://schemas.microsoft.com/office/drawing/2016/5/11/chartex" xmlns:cx4="http://schemas.microsoft.com/office/drawing/2016/5/10/chartex" xmlns:cx3="http://schemas.microsoft.com/office/drawing/2016/5/9/chartex" xmlns:cx2="http://schemas.microsoft.com/office/drawing/2015/10/21/chartex">
+            <w:pict>
+              <v:rect w14:anchorId="40FCBBDE" id="Rechthoek 12" o:spid="_x0000_s1026" style="position:absolute;margin-left:-20.65pt;margin-top:33.05pt;width:501.35pt;height:136.05pt;z-index:251658239;visibility:visible;mso-wrap-style:square;mso-height-percent:0;mso-wrap-distance-left:9pt;mso-wrap-distance-top:0;mso-wrap-distance-right:9pt;mso-wrap-distance-bottom:0;mso-position-horizontal:absolute;mso-position-horizontal-relative:text;mso-position-vertical:absolute;mso-position-vertical-relative:text;mso-height-percent:0;mso-height-relative:margin;v-text-anchor:middle" o:gfxdata="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" fillcolor="#e7e6e6 [3214]" strokecolor="#525252 [1606]" strokeweight="1pt"/>
+            </w:pict>
+          </mc:Fallback>
+        </mc:AlternateContent>
+      </w:r>
+      <w:r>
+        <w:rPr>
+          <w:noProof/>
+          <w:sz w:val="14"/>
+          <w:szCs w:val="14"/>
+          <w:lang w:val="en-US"/>
+        </w:rPr>
+        <mc:AlternateContent>
+          <mc:Choice Requires="wps">
+            <w:drawing>
+              <wp:anchor distT="0" distB="0" distL="114300" distR="114300" simplePos="0" relativeHeight="251667456" behindDoc="0" locked="0" layoutInCell="1" allowOverlap="1" wp14:anchorId="79C1E123" wp14:editId="1DE6E358">
+                <wp:simplePos x="0" y="0"/>
+                <wp:positionH relativeFrom="margin">
+                  <wp:posOffset>-396875</wp:posOffset>
+                </wp:positionH>
+                <wp:positionV relativeFrom="paragraph">
+                  <wp:posOffset>17145</wp:posOffset>
+                </wp:positionV>
+                <wp:extent cx="6619875" cy="6995795"/>
+                <wp:effectExtent l="12700" t="12700" r="9525" b="14605"/>
+                <wp:wrapSquare wrapText="bothSides"/>
+                <wp:docPr id="10" name="Tekstvak 10"/>
+                <wp:cNvGraphicFramePr/>
+                <a:graphic xmlns:a="http://schemas.openxmlformats.org/drawingml/2006/main">
+                  <a:graphicData uri="http://schemas.microsoft.com/office/word/2010/wordprocessingShape">
+                    <wps:wsp>
+                      <wps:cNvSpPr txBox="1"/>
+                      <wps:spPr>
+                        <a:xfrm>
+                          <a:off x="0" y="0"/>
+                          <a:ext cx="6619875" cy="6995795"/>
+                        </a:xfrm>
+                        <a:prstGeom prst="rect">
+                          <a:avLst/>
+                        </a:prstGeom>
+                        <a:noFill/>
+                        <a:ln w="19050">
+                          <a:solidFill>
+                            <a:schemeClr val="tx1"/>
+                          </a:solidFill>
+                        </a:ln>
+                      </wps:spPr>
+                      <wps:txbx>
+                        <w:txbxContent>
+                          <w:p>
+                            <w:pPr>
+                              <w:pStyle w:val="ListParagraph"/>
+                              <w:spacing w:line="360" w:lineRule="auto"/>
+                              <w:ind w:left="360"/>
+                              <w:rPr>
+                                <w:rFonts w:ascii="Bahnschrift" w:hAnsi="Bahnschrift"/>
+                                <w:b/>
+                                <w:bCs/>
+                                <w:sz w:val="36"/>
+                                <w:szCs w:val="36"/>
+                              </w:rPr>
+                            </w:pPr>
+                            <w:r>
+                              <w:rPr>
+                                <w:rFonts w:ascii="Bahnschrift" w:hAnsi="Bahnschrift"/>
+                                <w:b/>
+                                <w:bCs/>
+                                <w:sz w:val="36"/>
+                                <w:szCs w:val="36"/>
+                              </w:rPr>
+                              <w:t>VOORBEELD</w:t>
+                            </w:r>
+                          </w:p>
+                          <w:p>
+                            <w:pPr>
+                              <w:pStyle w:val="ListParagraph"/>
+                              <w:spacing w:line="360" w:lineRule="auto"/>
+                              <w:ind w:left="360"/>
+                              <w:rPr>
+                                <w:rFonts w:ascii="Bahnschrift" w:hAnsi="Bahnschrift"/>
+                                <w:bCs/>
+                                <w:sz w:val="36"/>
+                                <w:szCs w:val="36"/>
+                              </w:rPr>
+                            </w:pPr>
+                            <w:r>
+                              <w:rPr>
+                                <w:rFonts w:ascii="Bahnschrift" w:hAnsi="Bahnschrift"/>
+                                <w:bCs/>
+                                <w:sz w:val="36"/>
+                                <w:szCs w:val="36"/>
+                              </w:rPr>
+                              <w:t xml:space="preserve">Actie 1: </w:t>
+                            </w:r>
+                            <w:r>
+                              <w:rPr>
+                                <w:rFonts w:ascii="Bahnschrift" w:hAnsi="Bahnschrift"/>
+                                <w:bCs/>
+                                <w:sz w:val="36"/>
+                                <w:szCs w:val="36"/>
+                              </w:rPr>
+                              <w:tab/>
+                            </w:r>
+                            <w:r>
+                              <w:rPr>
+                                <w:rFonts w:ascii="Bahnschrift" w:hAnsi="Bahnschrift"/>
+                                <w:bCs/>
+                                <w:sz w:val="36"/>
+                                <w:szCs w:val="36"/>
+                              </w:rPr>
+                              <w:t>Koop 1 peleton op K12</w:t>
+                            </w:r>
+                          </w:p>
+                          <w:p>
+                            <w:pPr>
+                              <w:pStyle w:val="ListParagraph"/>
+                              <w:spacing w:line="360" w:lineRule="auto"/>
+                              <w:ind w:left="360"/>
+                              <w:rPr>
+                                <w:rFonts w:ascii="Bahnschrift" w:hAnsi="Bahnschrift"/>
+                                <w:bCs/>
+                                <w:sz w:val="36"/>
+                                <w:szCs w:val="36"/>
+                              </w:rPr>
+                            </w:pPr>
+                            <w:r>
+                              <w:rPr>
+                                <w:rFonts w:ascii="Bahnschrift" w:hAnsi="Bahnschrift"/>
+                                <w:bCs/>
+                                <w:sz w:val="36"/>
+                                <w:szCs w:val="36"/>
+                              </w:rPr>
+                              <w:t>Actie 2</w:t>
+                            </w:r>
+                            <w:r>
+                              <w:rPr>
+                                <w:rFonts w:ascii="Bahnschrift" w:hAnsi="Bahnschrift"/>
+                                <w:bCs/>
+                                <w:sz w:val="36"/>
+                                <w:szCs w:val="36"/>
+                              </w:rPr>
+                              <w:t xml:space="preserve">: </w:t>
+                            </w:r>
+                            <w:r>
+                              <w:rPr>
+                                <w:rFonts w:ascii="Bahnschrift" w:hAnsi="Bahnschrift"/>
+                                <w:bCs/>
+                                <w:sz w:val="36"/>
+                                <w:szCs w:val="36"/>
+                              </w:rPr>
+                              <w:tab/>
+                            </w:r>
+                            <w:r>
+                              <w:rPr>
+                                <w:rFonts w:ascii="Bahnschrift" w:hAnsi="Bahnschrift"/>
+                                <w:bCs/>
+                                <w:sz w:val="36"/>
+                                <w:szCs w:val="36"/>
+                              </w:rPr>
+                              <w:t>Drop een bom op N18</w:t>
+                            </w:r>
+                          </w:p>
+                          <w:p>
+                            <w:pPr>
+                              <w:pStyle w:val="ListParagraph"/>
+                              <w:spacing w:line="360" w:lineRule="auto"/>
+                              <w:ind w:left="2120" w:hanging="1760"/>
+                              <w:rPr>
+                                <w:rFonts w:ascii="Bahnschrift" w:hAnsi="Bahnschrift"/>
+                                <w:bCs/>
+                                <w:sz w:val="36"/>
+                                <w:szCs w:val="36"/>
+                              </w:rPr>
+                            </w:pPr>
+                            <w:bookmarkStart w:id="0" w:name="_GoBack"/>
+                            <w:bookmarkEnd w:id="0"/>
+                            <w:r>
+                              <w:rPr>
+                                <w:rFonts w:ascii="Bahnschrift" w:hAnsi="Bahnschrift"/>
+                                <w:bCs/>
+                                <w:sz w:val="36"/>
+                                <w:szCs w:val="36"/>
+                              </w:rPr>
+                              <w:t xml:space="preserve">Actie </w:t>
+                            </w:r>
+                            <w:r>
+                              <w:rPr>
+                                <w:rFonts w:ascii="Bahnschrift" w:hAnsi="Bahnschrift"/>
+                                <w:bCs/>
+                                <w:sz w:val="36"/>
+                                <w:szCs w:val="36"/>
+                              </w:rPr>
+                              <w:t>3</w:t>
+                            </w:r>
+                            <w:r>
+                              <w:rPr>
+                                <w:rFonts w:ascii="Bahnschrift" w:hAnsi="Bahnschrift"/>
+                                <w:bCs/>
+                                <w:sz w:val="36"/>
+                                <w:szCs w:val="36"/>
+                              </w:rPr>
+                              <w:t xml:space="preserve">: </w:t>
+                            </w:r>
+                            <w:r>
+                              <w:rPr>
+                                <w:rFonts w:ascii="Bahnschrift" w:hAnsi="Bahnschrift"/>
+                                <w:bCs/>
+                                <w:sz w:val="36"/>
+                                <w:szCs w:val="36"/>
+                              </w:rPr>
+                              <w:tab/>
+                            </w:r>
+                            <w:r>
+                              <w:rPr>
+                                <w:rFonts w:ascii="Bahnschrift" w:hAnsi="Bahnschrift"/>
+                                <w:bCs/>
+                                <w:sz w:val="36"/>
+                                <w:szCs w:val="36"/>
+                              </w:rPr>
+                              <w:t xml:space="preserve">Verplaats 4 peletons in 1 vrachtwagen van E8 via </w:t>
+                            </w:r>
+                            <w:r>
+                              <w:rPr>
+                                <w:rFonts w:ascii="Bahnschrift" w:hAnsi="Bahnschrift"/>
+                                <w:bCs/>
+                                <w:sz w:val="36"/>
+                                <w:szCs w:val="36"/>
+                              </w:rPr>
+                              <w:t xml:space="preserve"> </w:t>
+                            </w:r>
+                            <w:r>
+                              <w:rPr>
+                                <w:rFonts w:ascii="Bahnschrift" w:hAnsi="Bahnschrift"/>
+                                <w:bCs/>
+                                <w:sz w:val="36"/>
+                                <w:szCs w:val="36"/>
+                              </w:rPr>
+                              <w:t>route Noord-Noord-Oost-Oost-Noord-Noord</w:t>
+                            </w:r>
+                          </w:p>
+                          <w:p>
+                            <w:pPr>
+                              <w:pStyle w:val="ListParagraph"/>
+                              <w:spacing w:line="360" w:lineRule="auto"/>
+                              <w:ind w:left="360"/>
+                              <w:rPr>
+                                <w:rFonts w:ascii="Bahnschrift" w:hAnsi="Bahnschrift"/>
+                                <w:b/>
+                                <w:bCs/>
+                                <w:sz w:val="36"/>
+                                <w:szCs w:val="36"/>
+                              </w:rPr>
+                            </w:pPr>
+                          </w:p>
+                          <w:p>
+                            <w:pPr>
+                              <w:pStyle w:val="ListParagraph"/>
+                              <w:spacing w:line="360" w:lineRule="auto"/>
+                              <w:ind w:left="360"/>
+                              <w:rPr>
+                                <w:rFonts w:ascii="Bahnschrift" w:hAnsi="Bahnschrift"/>
+                                <w:b/>
+                                <w:bCs/>
+                                <w:sz w:val="36"/>
+                                <w:szCs w:val="36"/>
+                                <w:u w:val="single"/>
+                              </w:rPr>
+                            </w:pPr>
+                            <w:r>
+                              <w:rPr>
+                                <w:rFonts w:ascii="Bahnschrift" w:hAnsi="Bahnschrift"/>
+                                <w:b/>
+                                <w:bCs/>
+                                <w:sz w:val="36"/>
+                                <w:szCs w:val="36"/>
+                              </w:rPr>
+                              <w:t xml:space="preserve">PATROUILLE   </w:t>
+                            </w:r>
+                            <w:r>
+                              <w:rPr>
+                                <w:rFonts w:ascii="Bahnschrift" w:hAnsi="Bahnschrift"/>
+                                <w:b/>
+                                <w:bCs/>
+                                <w:sz w:val="36"/>
+                                <w:szCs w:val="36"/>
+                                <w:u w:val="single"/>
+                              </w:rPr>
+                              <w:t>_</w:t>
+                            </w:r>
+                            <w:r>
+                              <w:rPr>
+                                <w:rFonts w:ascii="Lucida Handwriting" w:eastAsia="Brush Script MT" w:hAnsi="Lucida Handwriting" w:cs="Brush Script MT"/>
+                                <w:b/>
+                                <w:bCs/>
+                                <w:sz w:val="36"/>
+                                <w:szCs w:val="36"/>
+                              </w:rPr>
+                              <w:t xml:space="preserve"> </w:t>
+                            </w:r>
+                            <w:r>
+                              <w:rPr>
+                                <w:rFonts w:ascii="Lucida Handwriting" w:eastAsia="Brush Script MT" w:hAnsi="Lucida Handwriting" w:cs="Brush Script MT"/>
+                                <w:b/>
+                                <w:bCs/>
+                                <w:sz w:val="36"/>
+                                <w:szCs w:val="36"/>
+                              </w:rPr>
+                              <w:t>Herten</w:t>
+                            </w:r>
+                            <w:r>
+                              <w:rPr>
+                                <w:rFonts w:ascii="Bahnschrift" w:hAnsi="Bahnschrift"/>
+                                <w:b/>
+                                <w:bCs/>
+                                <w:sz w:val="36"/>
+                                <w:szCs w:val="36"/>
+                                <w:u w:val="single"/>
+                              </w:rPr>
+                              <w:t>_____________</w:t>
+                            </w:r>
+                            <w:r>
+                              <w:rPr>
+                                <w:rFonts w:ascii="Bahnschrift" w:hAnsi="Bahnschrift"/>
+                                <w:b/>
+                                <w:bCs/>
+                                <w:sz w:val="36"/>
+                                <w:szCs w:val="36"/>
+                              </w:rPr>
+                              <w:t xml:space="preserve">          BEURT</w:t>
+                            </w:r>
+                            <w:r>
+                              <w:rPr>
+                                <w:rFonts w:ascii="Bahnschrift" w:hAnsi="Bahnschrift"/>
+                                <w:b/>
+                                <w:bCs/>
+                                <w:sz w:val="36"/>
+                                <w:szCs w:val="36"/>
+                              </w:rPr>
+                              <w:t xml:space="preserve">   </w:t>
+                            </w:r>
+                            <w:r>
+                              <w:rPr>
+                                <w:rFonts w:ascii="Bahnschrift" w:hAnsi="Bahnschrift"/>
+                                <w:b/>
+                                <w:bCs/>
+                                <w:sz w:val="36"/>
+                                <w:szCs w:val="36"/>
+                                <w:u w:val="single"/>
+                              </w:rPr>
+                              <w:t>_</w:t>
+                            </w:r>
+                            <w:r>
+                              <w:rPr>
+                                <w:rFonts w:ascii="Bahnschrift" w:hAnsi="Bahnschrift"/>
+                                <w:b/>
+                                <w:bCs/>
+                                <w:sz w:val="36"/>
+                                <w:szCs w:val="36"/>
+                                <w:u w:val="single"/>
+                              </w:rPr>
+                              <w:t>1</w:t>
+                            </w:r>
+                            <w:r>
+                              <w:rPr>
+                                <w:rFonts w:ascii="Bahnschrift" w:hAnsi="Bahnschrift"/>
+                                <w:b/>
+                                <w:bCs/>
+                                <w:sz w:val="36"/>
+                                <w:szCs w:val="36"/>
+                                <w:u w:val="single"/>
+                              </w:rPr>
+                              <w:t>___</w:t>
+                            </w:r>
+                          </w:p>
+                          <w:p>
+                            <w:pPr>
+                              <w:pStyle w:val="ListParagraph"/>
+                              <w:numPr>
+                                <w:ilvl w:val="0"/>
+                                <w:numId w:val="13"/>
+                              </w:numPr>
+                              <w:pBdr>
+                                <w:top w:val="single" w:sz="4" w:space="1" w:color="auto"/>
+                              </w:pBdr>
+                              <w:spacing w:line="240" w:lineRule="auto"/>
+                              <w:rPr>
+                                <w:rFonts w:ascii="Bahnschrift" w:hAnsi="Bahnschrift"/>
+                                <w:sz w:val="6"/>
+                                <w:szCs w:val="6"/>
+                              </w:rPr>
+                            </w:pPr>
+                            <w:r>
+                              <w:rPr>
+                                <w:rFonts w:ascii="Bahnschrift" w:hAnsi="Bahnschrift"/>
+                                <w:sz w:val="52"/>
+                                <w:szCs w:val="52"/>
+                              </w:rPr>
+                              <w:t xml:space="preserve">1. </w:t>
+                            </w:r>
+                            <w:r>
+                              <w:rPr>
+                                <w:rFonts w:ascii="Bahnschrift" w:hAnsi="Bahnschrift"/>
+                                <w:sz w:val="52"/>
+                                <w:szCs w:val="52"/>
+                              </w:rPr>
+                              <w:t>X</w:t>
+                            </w:r>
+                            <w:r>
+                              <w:rPr>
+                                <w:rFonts w:ascii="Bahnschrift" w:hAnsi="Bahnschrift"/>
+                                <w:sz w:val="52"/>
+                                <w:szCs w:val="52"/>
+                              </w:rPr>
+                              <w:t xml:space="preserve"> </w:t>
+                            </w:r>
+                            <w:r>
+                              <w:rPr>
+                                <w:rFonts w:ascii="Bahnschrift" w:hAnsi="Bahnschrift"/>
+                                <w:sz w:val="24"/>
+                                <w:szCs w:val="24"/>
+                              </w:rPr>
+                              <w:t>KOPEN:</w:t>
+                            </w:r>
+                            <w:r>
+                              <w:rPr>
+                                <w:rFonts w:ascii="Bahnschrift" w:hAnsi="Bahnschrift"/>
+                                <w:sz w:val="24"/>
+                                <w:szCs w:val="24"/>
+                              </w:rPr>
+                              <w:tab/>
+                            </w:r>
+                            <w:r>
+                              <w:rPr>
+                                <w:rFonts w:ascii="Bahnschrift" w:hAnsi="Bahnschrift"/>
+                                <w:sz w:val="52"/>
+                                <w:szCs w:val="52"/>
+                              </w:rPr>
+                              <w:t>[</w:t>
+                            </w:r>
+                            <w:r>
+                              <w:rPr>
+                                <w:rFonts w:ascii="Bahnschrift" w:hAnsi="Bahnschrift"/>
+                                <w:color w:val="BFBFBF" w:themeColor="background1" w:themeShade="BF"/>
+                                <w:sz w:val="20"/>
+                                <w:szCs w:val="20"/>
+                              </w:rPr>
+                              <w:t xml:space="preserve">   </w:t>
+                            </w:r>
+                            <w:r>
+                              <w:rPr>
+                                <w:rFonts w:ascii="Bahnschrift" w:hAnsi="Bahnschrift"/>
+                                <w:color w:val="BFBFBF" w:themeColor="background1" w:themeShade="BF"/>
+                                <w:sz w:val="20"/>
+                                <w:szCs w:val="20"/>
+                              </w:rPr>
+                              <w:t xml:space="preserve"> </w:t>
+                            </w:r>
+                            <w:r>
+                              <w:rPr>
+                                <w:rFonts w:ascii="Lucida Handwriting" w:eastAsia="Brush Script MT" w:hAnsi="Lucida Handwriting" w:cs="Brush Script MT"/>
+                                <w:b/>
+                                <w:bCs/>
+                                <w:sz w:val="36"/>
+                                <w:szCs w:val="36"/>
+                              </w:rPr>
+                              <w:t>PLT</w:t>
+                            </w:r>
+                            <w:r>
+                              <w:rPr>
+                                <w:rFonts w:ascii="Bahnschrift" w:hAnsi="Bahnschrift"/>
+                                <w:color w:val="BFBFBF" w:themeColor="background1" w:themeShade="BF"/>
+                                <w:sz w:val="20"/>
+                                <w:szCs w:val="20"/>
+                              </w:rPr>
+                              <w:t xml:space="preserve"> </w:t>
+                            </w:r>
+                            <w:r>
+                              <w:rPr>
+                                <w:rFonts w:ascii="Bahnschrift" w:hAnsi="Bahnschrift"/>
+                                <w:color w:val="BFBFBF" w:themeColor="background1" w:themeShade="BF"/>
+                                <w:sz w:val="20"/>
+                                <w:szCs w:val="20"/>
+                              </w:rPr>
+                              <w:tab/>
+                            </w:r>
+                            <w:r>
+                              <w:rPr>
+                                <w:rFonts w:ascii="Bahnschrift" w:hAnsi="Bahnschrift"/>
+                                <w:color w:val="BFBFBF" w:themeColor="background1" w:themeShade="BF"/>
+                                <w:sz w:val="20"/>
+                                <w:szCs w:val="20"/>
+                              </w:rPr>
+                              <w:tab/>
+                            </w:r>
+                            <w:r>
+                              <w:rPr>
+                                <w:rFonts w:ascii="Bahnschrift" w:hAnsi="Bahnschrift"/>
+                                <w:color w:val="BFBFBF" w:themeColor="background1" w:themeShade="BF"/>
+                                <w:sz w:val="20"/>
+                                <w:szCs w:val="20"/>
+                              </w:rPr>
+                              <w:t xml:space="preserve">           </w:t>
+                            </w:r>
+                            <w:r>
+                              <w:rPr>
+                                <w:rFonts w:ascii="Bahnschrift" w:hAnsi="Bahnschrift"/>
+                                <w:color w:val="BFBFBF" w:themeColor="background1" w:themeShade="BF"/>
+                                <w:sz w:val="20"/>
+                                <w:szCs w:val="20"/>
+                              </w:rPr>
+                              <w:tab/>
+                            </w:r>
+                            <w:r>
+                              <w:rPr>
+                                <w:rFonts w:ascii="Bahnschrift" w:hAnsi="Bahnschrift"/>
+                                <w:color w:val="BFBFBF" w:themeColor="background1" w:themeShade="BF"/>
+                                <w:sz w:val="20"/>
+                                <w:szCs w:val="20"/>
+                              </w:rPr>
+                              <w:tab/>
+                            </w:r>
+                            <w:r>
+                              <w:rPr>
+                                <w:rFonts w:ascii="Bahnschrift" w:hAnsi="Bahnschrift"/>
+                                <w:sz w:val="52"/>
+                                <w:szCs w:val="52"/>
+                              </w:rPr>
+                              <w:t xml:space="preserve">][ </w:t>
+                            </w:r>
+                            <w:r>
+                              <w:rPr>
+                                <w:rFonts w:ascii="Lucida Handwriting" w:eastAsia="Brush Script MT" w:hAnsi="Lucida Handwriting" w:cs="Brush Script MT"/>
+                                <w:b/>
+                                <w:bCs/>
+                                <w:sz w:val="36"/>
+                                <w:szCs w:val="36"/>
+                              </w:rPr>
+                              <w:t>1</w:t>
+                            </w:r>
+                            <w:r>
+                              <w:rPr>
+                                <w:rFonts w:ascii="Bahnschrift" w:hAnsi="Bahnschrift"/>
+                                <w:color w:val="BFBFBF" w:themeColor="background1" w:themeShade="BF"/>
+                                <w:sz w:val="20"/>
+                                <w:szCs w:val="20"/>
+                              </w:rPr>
+                              <w:t xml:space="preserve">  </w:t>
+                            </w:r>
+                            <w:r>
+                              <w:rPr>
+                                <w:rFonts w:ascii="Bahnschrift" w:hAnsi="Bahnschrift"/>
+                                <w:color w:val="BFBFBF" w:themeColor="background1" w:themeShade="BF"/>
+                                <w:sz w:val="20"/>
+                                <w:szCs w:val="20"/>
+                              </w:rPr>
+                              <w:tab/>
+                            </w:r>
+                            <w:r>
+                              <w:rPr>
+                                <w:rFonts w:ascii="Bahnschrift" w:hAnsi="Bahnschrift"/>
+                                <w:color w:val="BFBFBF" w:themeColor="background1" w:themeShade="BF"/>
+                                <w:sz w:val="20"/>
+                                <w:szCs w:val="20"/>
+                              </w:rPr>
+                              <w:t xml:space="preserve">        </w:t>
+                            </w:r>
+                            <w:r>
+                              <w:rPr>
+                                <w:rFonts w:ascii="Bahnschrift" w:hAnsi="Bahnschrift"/>
+                                <w:color w:val="BFBFBF" w:themeColor="background1" w:themeShade="BF"/>
+                                <w:sz w:val="20"/>
+                                <w:szCs w:val="20"/>
+                              </w:rPr>
+                              <w:tab/>
+                            </w:r>
+                            <w:r>
+                              <w:rPr>
+                                <w:rFonts w:ascii="Bahnschrift" w:hAnsi="Bahnschrift"/>
+                                <w:sz w:val="52"/>
+                                <w:szCs w:val="52"/>
+                              </w:rPr>
+                              <w:t xml:space="preserve">][ </w:t>
+                            </w:r>
+                            <w:r>
+                              <w:rPr>
+                                <w:rFonts w:ascii="Lucida Handwriting" w:eastAsia="Brush Script MT" w:hAnsi="Lucida Handwriting" w:cs="Brush Script MT"/>
+                                <w:b/>
+                                <w:bCs/>
+                                <w:sz w:val="36"/>
+                                <w:szCs w:val="36"/>
+                              </w:rPr>
+                              <w:t>K12</w:t>
+                            </w:r>
+                            <w:r>
+                              <w:rPr>
+                                <w:rFonts w:ascii="Bahnschrift" w:hAnsi="Bahnschrift"/>
+                                <w:color w:val="BFBFBF" w:themeColor="background1" w:themeShade="BF"/>
+                                <w:sz w:val="20"/>
+                                <w:szCs w:val="20"/>
+                              </w:rPr>
+                              <w:t xml:space="preserve">    </w:t>
+                            </w:r>
+                            <w:r>
+                              <w:rPr>
+                                <w:rFonts w:ascii="Bahnschrift" w:hAnsi="Bahnschrift"/>
+                                <w:color w:val="BFBFBF" w:themeColor="background1" w:themeShade="BF"/>
+                                <w:sz w:val="20"/>
+                                <w:szCs w:val="20"/>
+                              </w:rPr>
+                              <w:tab/>
+                            </w:r>
+                            <w:r>
+                              <w:rPr>
+                                <w:rFonts w:ascii="Bahnschrift" w:hAnsi="Bahnschrift"/>
+                                <w:color w:val="BFBFBF" w:themeColor="background1" w:themeShade="BF"/>
+                                <w:sz w:val="20"/>
+                                <w:szCs w:val="20"/>
+                              </w:rPr>
+                              <w:tab/>
+                            </w:r>
+                            <w:r>
+                              <w:rPr>
+                                <w:rFonts w:ascii="Bahnschrift" w:hAnsi="Bahnschrift"/>
+                                <w:sz w:val="52"/>
+                                <w:szCs w:val="52"/>
+                              </w:rPr>
+                              <w:t>]</w:t>
+                            </w:r>
+                            <w:r>
+                              <w:rPr>
+                                <w:rFonts w:ascii="Bahnschrift" w:hAnsi="Bahnschrift"/>
+                                <w:sz w:val="52"/>
+                                <w:szCs w:val="52"/>
+                              </w:rPr>
+                              <w:br/>
+                            </w:r>
+                            <w:r>
+                              <w:rPr>
+                                <w:rFonts w:ascii="Bahnschrift" w:hAnsi="Bahnschrift"/>
+                                <w:sz w:val="52"/>
+                                <w:szCs w:val="52"/>
+                              </w:rPr>
+                              <w:tab/>
+                            </w:r>
+                            <w:r>
+                              <w:rPr>
+                                <w:rFonts w:ascii="Bahnschrift" w:hAnsi="Bahnschrift"/>
+                                <w:sz w:val="52"/>
+                                <w:szCs w:val="52"/>
+                              </w:rPr>
+                              <w:tab/>
+                            </w:r>
+                            <w:r>
+                              <w:rPr>
+                                <w:rFonts w:ascii="Bahnschrift" w:hAnsi="Bahnschrift"/>
+                                <w:sz w:val="52"/>
+                                <w:szCs w:val="52"/>
+                              </w:rPr>
+                              <w:tab/>
+                              <w:t xml:space="preserve">        </w:t>
+                            </w:r>
+                            <w:r>
+                              <w:rPr>
+                                <w:rFonts w:ascii="Bahnschrift" w:hAnsi="Bahnschrift"/>
+                                <w:b/>
+                                <w:bCs/>
+                                <w:sz w:val="36"/>
+                                <w:szCs w:val="36"/>
+                                <w:u w:val="single"/>
+                              </w:rPr>
+                              <w:t xml:space="preserve"> </w:t>
+                            </w:r>
+                            <w:r>
+                              <w:rPr>
+                                <w:rFonts w:ascii="Bahnschrift" w:hAnsi="Bahnschrift"/>
+                                <w:b/>
+                                <w:bCs/>
+                                <w:sz w:val="52"/>
+                                <w:szCs w:val="52"/>
+                                <w:u w:val="single"/>
+                              </w:rPr>
+                              <w:t xml:space="preserve">   </w:t>
+                            </w:r>
+                          </w:p>
+                          <w:p>
+                            <w:pPr>
+                              <w:pStyle w:val="ListParagraph"/>
+                              <w:spacing w:line="240" w:lineRule="auto"/>
+                              <w:ind w:left="2832" w:hanging="1992"/>
+                              <w:rPr>
+                                <w:rFonts w:ascii="Bahnschrift" w:hAnsi="Bahnschrift"/>
+                                <w:sz w:val="24"/>
+                                <w:szCs w:val="24"/>
+                              </w:rPr>
+                            </w:pPr>
+                            <w:r>
+                              <w:rPr>
+                                <w:rFonts w:ascii="Bahnschrift" w:hAnsi="Bahnschrift"/>
+                                <w:sz w:val="52"/>
+                                <w:szCs w:val="52"/>
+                              </w:rPr>
+                              <w:t xml:space="preserve">O </w:t>
+                            </w:r>
+                            <w:r>
+                              <w:rPr>
+                                <w:rFonts w:ascii="Bahnschrift" w:hAnsi="Bahnschrift"/>
+                                <w:sz w:val="24"/>
+                                <w:szCs w:val="24"/>
+                              </w:rPr>
+                              <w:t>VERPLAATSEN</w:t>
+                            </w:r>
+                            <w:r>
+                              <w:rPr>
+                                <w:rFonts w:ascii="Bahnschrift" w:hAnsi="Bahnschrift"/>
+                                <w:sz w:val="24"/>
+                                <w:szCs w:val="24"/>
+                              </w:rPr>
+                              <w:t>:</w:t>
+                            </w:r>
+                          </w:p>
+                          <w:p>
+                            <w:pPr>
+                              <w:pStyle w:val="ListParagraph"/>
+                              <w:spacing w:line="240" w:lineRule="auto"/>
+                              <w:ind w:left="2832" w:hanging="1992"/>
+                              <w:rPr>
+                                <w:rFonts w:ascii="Bahnschrift" w:hAnsi="Bahnschrift"/>
+                                <w:sz w:val="52"/>
+                                <w:szCs w:val="52"/>
+                              </w:rPr>
+                            </w:pPr>
+                          </w:p>
+                          <w:p>
+                            <w:pPr>
+                              <w:pStyle w:val="ListParagraph"/>
+                              <w:numPr>
+                                <w:ilvl w:val="0"/>
+                                <w:numId w:val="13"/>
+                              </w:numPr>
+                              <w:pBdr>
+                                <w:top w:val="single" w:sz="4" w:space="1" w:color="auto"/>
+                              </w:pBdr>
+                              <w:spacing w:line="240" w:lineRule="auto"/>
+                              <w:rPr>
+                                <w:rFonts w:ascii="Bahnschrift" w:hAnsi="Bahnschrift"/>
+                                <w:sz w:val="6"/>
+                                <w:szCs w:val="6"/>
+                              </w:rPr>
+                            </w:pPr>
+                            <w:r>
+                              <w:rPr>
+                                <w:rFonts w:ascii="Bahnschrift" w:hAnsi="Bahnschrift"/>
+                                <w:sz w:val="52"/>
+                                <w:szCs w:val="52"/>
+                              </w:rPr>
+                              <w:t>2</w:t>
+                            </w:r>
+                            <w:r>
+                              <w:rPr>
+                                <w:rFonts w:ascii="Bahnschrift" w:hAnsi="Bahnschrift"/>
+                                <w:sz w:val="52"/>
+                                <w:szCs w:val="52"/>
+                              </w:rPr>
+                              <w:t xml:space="preserve">. </w:t>
+                            </w:r>
+                            <w:r>
+                              <w:rPr>
+                                <w:rFonts w:ascii="Bahnschrift" w:hAnsi="Bahnschrift"/>
+                                <w:sz w:val="52"/>
+                                <w:szCs w:val="52"/>
+                              </w:rPr>
+                              <w:t>X</w:t>
+                            </w:r>
+                            <w:r>
+                              <w:rPr>
+                                <w:rFonts w:ascii="Bahnschrift" w:hAnsi="Bahnschrift"/>
+                                <w:sz w:val="52"/>
+                                <w:szCs w:val="52"/>
+                              </w:rPr>
+                              <w:t xml:space="preserve"> </w:t>
+                            </w:r>
+                            <w:r>
+                              <w:rPr>
+                                <w:rFonts w:ascii="Bahnschrift" w:hAnsi="Bahnschrift"/>
+                                <w:sz w:val="24"/>
+                                <w:szCs w:val="24"/>
+                              </w:rPr>
+                              <w:t>KOPEN:</w:t>
+                            </w:r>
+                            <w:r>
+                              <w:rPr>
+                                <w:rFonts w:ascii="Bahnschrift" w:hAnsi="Bahnschrift"/>
+                                <w:sz w:val="52"/>
+                                <w:szCs w:val="52"/>
+                              </w:rPr>
+                              <w:t xml:space="preserve"> </w:t>
+                            </w:r>
+                            <w:r>
+                              <w:rPr>
+                                <w:rFonts w:ascii="Bahnschrift" w:hAnsi="Bahnschrift"/>
+                                <w:sz w:val="52"/>
+                                <w:szCs w:val="52"/>
+                              </w:rPr>
+                              <w:t xml:space="preserve">[ </w:t>
+                            </w:r>
+                            <w:r>
+                              <w:rPr>
+                                <w:rFonts w:ascii="Lucida Handwriting" w:eastAsia="Brush Script MT" w:hAnsi="Lucida Handwriting" w:cs="Brush Script MT"/>
+                                <w:b/>
+                                <w:bCs/>
+                                <w:sz w:val="36"/>
+                                <w:szCs w:val="36"/>
+                              </w:rPr>
+                              <w:t>BOM</w:t>
+                            </w:r>
+                            <w:r>
+                              <w:rPr>
+                                <w:rFonts w:ascii="Bahnschrift" w:hAnsi="Bahnschrift"/>
+                                <w:color w:val="BFBFBF" w:themeColor="background1" w:themeShade="BF"/>
+                                <w:sz w:val="20"/>
+                                <w:szCs w:val="20"/>
+                              </w:rPr>
+                              <w:t xml:space="preserve">     </w:t>
+                            </w:r>
+                            <w:r>
+                              <w:rPr>
+                                <w:rFonts w:ascii="Bahnschrift" w:hAnsi="Bahnschrift"/>
+                                <w:color w:val="BFBFBF" w:themeColor="background1" w:themeShade="BF"/>
+                                <w:sz w:val="20"/>
+                                <w:szCs w:val="20"/>
+                              </w:rPr>
+                              <w:t xml:space="preserve">                              </w:t>
+                            </w:r>
+                            <w:r>
+                              <w:rPr>
+                                <w:rFonts w:ascii="Bahnschrift" w:hAnsi="Bahnschrift"/>
+                                <w:color w:val="BFBFBF" w:themeColor="background1" w:themeShade="BF"/>
+                                <w:sz w:val="20"/>
+                                <w:szCs w:val="20"/>
+                              </w:rPr>
+                              <w:tab/>
+                            </w:r>
+                            <w:r>
+                              <w:rPr>
+                                <w:rFonts w:ascii="Bahnschrift" w:hAnsi="Bahnschrift"/>
+                                <w:sz w:val="52"/>
+                                <w:szCs w:val="52"/>
+                              </w:rPr>
+                              <w:t xml:space="preserve">][ </w:t>
+                            </w:r>
+                            <w:r>
+                              <w:rPr>
+                                <w:rFonts w:ascii="Lucida Handwriting" w:eastAsia="Brush Script MT" w:hAnsi="Lucida Handwriting" w:cs="Brush Script MT"/>
+                                <w:b/>
+                                <w:bCs/>
+                                <w:sz w:val="36"/>
+                                <w:szCs w:val="36"/>
+                              </w:rPr>
+                              <w:t>1</w:t>
+                            </w:r>
+                            <w:r>
+                              <w:rPr>
+                                <w:rFonts w:ascii="Bahnschrift" w:hAnsi="Bahnschrift"/>
+                                <w:color w:val="BFBFBF" w:themeColor="background1" w:themeShade="BF"/>
+                                <w:sz w:val="20"/>
+                                <w:szCs w:val="20"/>
+                              </w:rPr>
+                              <w:t xml:space="preserve">                   </w:t>
+                            </w:r>
+                            <w:r>
+                              <w:rPr>
+                                <w:rFonts w:ascii="Bahnschrift" w:hAnsi="Bahnschrift"/>
+                                <w:color w:val="BFBFBF" w:themeColor="background1" w:themeShade="BF"/>
+                                <w:sz w:val="20"/>
+                                <w:szCs w:val="20"/>
+                              </w:rPr>
+                              <w:tab/>
+                            </w:r>
+                            <w:r>
+                              <w:rPr>
+                                <w:rFonts w:ascii="Bahnschrift" w:hAnsi="Bahnschrift"/>
+                                <w:sz w:val="52"/>
+                                <w:szCs w:val="52"/>
+                              </w:rPr>
+                              <w:t xml:space="preserve">][ </w:t>
+                            </w:r>
+                            <w:r>
+                              <w:rPr>
+                                <w:rFonts w:ascii="Lucida Handwriting" w:eastAsia="Brush Script MT" w:hAnsi="Lucida Handwriting" w:cs="Brush Script MT"/>
+                                <w:b/>
+                                <w:bCs/>
+                                <w:sz w:val="36"/>
+                                <w:szCs w:val="36"/>
+                              </w:rPr>
+                              <w:t>N19</w:t>
+                            </w:r>
+                            <w:r>
+                              <w:rPr>
+                                <w:rFonts w:ascii="Bahnschrift" w:hAnsi="Bahnschrift"/>
+                                <w:color w:val="BFBFBF" w:themeColor="background1" w:themeShade="BF"/>
+                                <w:sz w:val="20"/>
+                                <w:szCs w:val="20"/>
+                              </w:rPr>
+                              <w:t xml:space="preserve">  </w:t>
+                            </w:r>
+                            <w:r>
+                              <w:rPr>
+                                <w:rFonts w:ascii="Bahnschrift" w:hAnsi="Bahnschrift"/>
+                                <w:color w:val="BFBFBF" w:themeColor="background1" w:themeShade="BF"/>
+                                <w:sz w:val="20"/>
+                                <w:szCs w:val="20"/>
+                              </w:rPr>
+                              <w:tab/>
+                            </w:r>
+                            <w:r>
+                              <w:rPr>
+                                <w:rFonts w:ascii="Bahnschrift" w:hAnsi="Bahnschrift"/>
+                                <w:color w:val="BFBFBF" w:themeColor="background1" w:themeShade="BF"/>
+                                <w:sz w:val="20"/>
+                                <w:szCs w:val="20"/>
+                              </w:rPr>
+                              <w:tab/>
+                            </w:r>
+                            <w:r>
+                              <w:rPr>
+                                <w:rFonts w:ascii="Bahnschrift" w:hAnsi="Bahnschrift"/>
+                                <w:sz w:val="52"/>
+                                <w:szCs w:val="52"/>
+                              </w:rPr>
+                              <w:t>]</w:t>
+                            </w:r>
+                            <w:r>
+                              <w:rPr>
+                                <w:rFonts w:ascii="Bahnschrift" w:hAnsi="Bahnschrift"/>
+                                <w:sz w:val="52"/>
+                                <w:szCs w:val="52"/>
+                              </w:rPr>
+                              <w:br/>
+                            </w:r>
+                            <w:r>
+                              <w:rPr>
+                                <w:rFonts w:ascii="Bahnschrift" w:hAnsi="Bahnschrift"/>
+                                <w:sz w:val="52"/>
+                                <w:szCs w:val="52"/>
+                              </w:rPr>
+                              <w:tab/>
+                            </w:r>
+                            <w:r>
+                              <w:rPr>
+                                <w:rFonts w:ascii="Bahnschrift" w:hAnsi="Bahnschrift"/>
+                                <w:sz w:val="52"/>
+                                <w:szCs w:val="52"/>
+                              </w:rPr>
+                              <w:tab/>
+                            </w:r>
+                            <w:r>
+                              <w:rPr>
+                                <w:rFonts w:ascii="Bahnschrift" w:hAnsi="Bahnschrift"/>
+                                <w:sz w:val="52"/>
+                                <w:szCs w:val="52"/>
+                              </w:rPr>
+                              <w:tab/>
+                              <w:t xml:space="preserve">        </w:t>
+                            </w:r>
+                            <w:r>
+                              <w:rPr>
+                                <w:rFonts w:ascii="Bahnschrift" w:hAnsi="Bahnschrift"/>
+                                <w:b/>
+                                <w:bCs/>
+                                <w:sz w:val="36"/>
+                                <w:szCs w:val="36"/>
+                                <w:u w:val="single"/>
+                              </w:rPr>
+                              <w:t xml:space="preserve"> </w:t>
+                            </w:r>
+                            <w:r>
+                              <w:rPr>
+                                <w:rFonts w:ascii="Bahnschrift" w:hAnsi="Bahnschrift"/>
+                                <w:b/>
+                                <w:bCs/>
+                                <w:sz w:val="52"/>
+                                <w:szCs w:val="52"/>
+                                <w:u w:val="single"/>
+                              </w:rPr>
+                              <w:t xml:space="preserve">   </w:t>
+                            </w:r>
+                          </w:p>
+                          <w:p>
+                            <w:pPr>
+                              <w:pStyle w:val="ListParagraph"/>
+                              <w:spacing w:line="240" w:lineRule="auto"/>
+                              <w:ind w:left="2124" w:hanging="1284"/>
+                              <w:rPr>
+                                <w:rFonts w:ascii="Bahnschrift" w:hAnsi="Bahnschrift"/>
+                                <w:sz w:val="52"/>
+                                <w:szCs w:val="52"/>
+                              </w:rPr>
+                            </w:pPr>
+                            <w:r>
+                              <w:rPr>
+                                <w:rFonts w:ascii="Bahnschrift" w:hAnsi="Bahnschrift"/>
+                                <w:sz w:val="52"/>
+                                <w:szCs w:val="52"/>
+                              </w:rPr>
+                              <w:t>O</w:t>
+                            </w:r>
+                            <w:r>
+                              <w:rPr>
+                                <w:rFonts w:ascii="Bahnschrift" w:hAnsi="Bahnschrift"/>
+                                <w:sz w:val="52"/>
+                                <w:szCs w:val="52"/>
+                              </w:rPr>
+                              <w:t xml:space="preserve"> </w:t>
+                            </w:r>
+                            <w:r>
+                              <w:rPr>
+                                <w:rFonts w:ascii="Bahnschrift" w:hAnsi="Bahnschrift"/>
+                                <w:sz w:val="24"/>
+                                <w:szCs w:val="24"/>
+                              </w:rPr>
+                              <w:t xml:space="preserve">VERPLAATSEN: </w:t>
+                            </w:r>
+                            <w:r>
+                              <w:rPr>
+                                <w:rFonts w:ascii="Bahnschrift" w:hAnsi="Bahnschrift"/>
+                                <w:sz w:val="24"/>
+                                <w:szCs w:val="24"/>
+                              </w:rPr>
+                              <w:t xml:space="preserve"> </w:t>
+                            </w:r>
+                          </w:p>
+                          <w:p>
+                            <w:pPr>
+                              <w:pStyle w:val="ListParagraph"/>
+                              <w:spacing w:line="240" w:lineRule="auto"/>
+                              <w:ind w:left="2124" w:hanging="1284"/>
+                              <w:rPr>
+                                <w:rFonts w:ascii="Bahnschrift" w:hAnsi="Bahnschrift"/>
+                                <w:sz w:val="52"/>
+                                <w:szCs w:val="52"/>
+                              </w:rPr>
+                            </w:pPr>
+                          </w:p>
+                          <w:p>
+                            <w:pPr>
+                              <w:pStyle w:val="ListParagraph"/>
+                              <w:numPr>
+                                <w:ilvl w:val="0"/>
+                                <w:numId w:val="13"/>
+                              </w:numPr>
+                              <w:pBdr>
+                                <w:top w:val="single" w:sz="4" w:space="1" w:color="auto"/>
+                              </w:pBdr>
+                              <w:spacing w:line="240" w:lineRule="auto"/>
+                              <w:rPr>
+                                <w:rFonts w:ascii="Bahnschrift" w:hAnsi="Bahnschrift"/>
+                                <w:sz w:val="6"/>
+                                <w:szCs w:val="6"/>
+                              </w:rPr>
+                            </w:pPr>
+                            <w:r>
+                              <w:rPr>
+                                <w:rFonts w:ascii="Bahnschrift" w:hAnsi="Bahnschrift"/>
+                                <w:sz w:val="52"/>
+                                <w:szCs w:val="52"/>
+                              </w:rPr>
+                              <w:t>3</w:t>
+                            </w:r>
+                            <w:r>
+                              <w:rPr>
+                                <w:rFonts w:ascii="Bahnschrift" w:hAnsi="Bahnschrift"/>
+                                <w:sz w:val="52"/>
+                                <w:szCs w:val="52"/>
+                              </w:rPr>
+                              <w:t xml:space="preserve">. </w:t>
+                            </w:r>
+                            <w:r>
+                              <w:rPr>
+                                <w:rFonts w:ascii="Bahnschrift" w:hAnsi="Bahnschrift"/>
+                                <w:sz w:val="52"/>
+                                <w:szCs w:val="52"/>
+                              </w:rPr>
+                              <w:t>X</w:t>
+                            </w:r>
+                            <w:r>
+                              <w:rPr>
+                                <w:rFonts w:ascii="Bahnschrift" w:hAnsi="Bahnschrift"/>
+                                <w:sz w:val="52"/>
+                                <w:szCs w:val="52"/>
+                              </w:rPr>
+                              <w:t xml:space="preserve"> </w:t>
+                            </w:r>
+                            <w:r>
+                              <w:rPr>
+                                <w:rFonts w:ascii="Bahnschrift" w:hAnsi="Bahnschrift"/>
+                                <w:sz w:val="24"/>
+                                <w:szCs w:val="24"/>
+                              </w:rPr>
+                              <w:t xml:space="preserve">KOPEN: </w:t>
+                            </w:r>
+                            <w:r>
+                              <w:rPr>
+                                <w:rFonts w:ascii="Bahnschrift" w:hAnsi="Bahnschrift"/>
+                                <w:sz w:val="52"/>
+                                <w:szCs w:val="52"/>
+                              </w:rPr>
+                              <w:br/>
+                            </w:r>
+                            <w:r>
+                              <w:rPr>
+                                <w:rFonts w:ascii="Bahnschrift" w:hAnsi="Bahnschrift"/>
+                                <w:sz w:val="52"/>
+                                <w:szCs w:val="52"/>
+                              </w:rPr>
+                              <w:tab/>
+                            </w:r>
+                            <w:r>
+                              <w:rPr>
+                                <w:rFonts w:ascii="Bahnschrift" w:hAnsi="Bahnschrift"/>
+                                <w:sz w:val="52"/>
+                                <w:szCs w:val="52"/>
+                              </w:rPr>
+                              <w:tab/>
+                            </w:r>
+                            <w:r>
+                              <w:rPr>
+                                <w:rFonts w:ascii="Bahnschrift" w:hAnsi="Bahnschrift"/>
+                                <w:sz w:val="52"/>
+                                <w:szCs w:val="52"/>
+                              </w:rPr>
+                              <w:tab/>
+                              <w:t xml:space="preserve">        </w:t>
+                            </w:r>
+                            <w:r>
+                              <w:rPr>
+                                <w:rFonts w:ascii="Bahnschrift" w:hAnsi="Bahnschrift"/>
+                                <w:b/>
+                                <w:bCs/>
+                                <w:sz w:val="36"/>
+                                <w:szCs w:val="36"/>
+                                <w:u w:val="single"/>
+                              </w:rPr>
+                              <w:t xml:space="preserve"> </w:t>
+                            </w:r>
+                            <w:r>
+                              <w:rPr>
+                                <w:rFonts w:ascii="Bahnschrift" w:hAnsi="Bahnschrift"/>
+                                <w:b/>
+                                <w:bCs/>
+                                <w:sz w:val="52"/>
+                                <w:szCs w:val="52"/>
+                                <w:u w:val="single"/>
+                              </w:rPr>
+                              <w:t xml:space="preserve">   </w:t>
+                            </w:r>
+                          </w:p>
+                          <w:p>
+                            <w:pPr>
+                              <w:pStyle w:val="ListParagraph"/>
+                              <w:spacing w:line="240" w:lineRule="auto"/>
+                              <w:ind w:left="2832" w:hanging="1992"/>
+                              <w:rPr>
+                                <w:rFonts w:ascii="Bahnschrift" w:hAnsi="Bahnschrift"/>
+                                <w:sz w:val="52"/>
+                                <w:szCs w:val="52"/>
+                              </w:rPr>
+                            </w:pPr>
+                            <w:r>
+                              <w:rPr>
+                                <w:rFonts w:ascii="Bahnschrift" w:hAnsi="Bahnschrift"/>
+                                <w:sz w:val="52"/>
+                                <w:szCs w:val="52"/>
+                              </w:rPr>
+                              <w:t xml:space="preserve">O </w:t>
+                            </w:r>
+                            <w:r>
+                              <w:rPr>
+                                <w:rFonts w:ascii="Bahnschrift" w:hAnsi="Bahnschrift"/>
+                                <w:sz w:val="24"/>
+                                <w:szCs w:val="24"/>
+                              </w:rPr>
+                              <w:t xml:space="preserve">VERPLAATSEN: </w:t>
+                            </w:r>
+                            <w:r>
+                              <w:rPr>
+                                <w:rFonts w:ascii="Bahnschrift" w:hAnsi="Bahnschrift"/>
+                                <w:sz w:val="24"/>
+                                <w:szCs w:val="24"/>
+                              </w:rPr>
+                              <w:t xml:space="preserve"> </w:t>
+                            </w:r>
+                            <w:r>
+                              <w:rPr>
+                                <w:rFonts w:ascii="Bahnschrift" w:hAnsi="Bahnschrift"/>
+                                <w:sz w:val="24"/>
+                                <w:szCs w:val="24"/>
+                              </w:rPr>
+                              <w:t xml:space="preserve"> </w:t>
+                            </w:r>
+                            <w:r>
+                              <w:rPr>
+                                <w:rFonts w:ascii="Bahnschrift" w:hAnsi="Bahnschrift"/>
+                                <w:sz w:val="52"/>
+                                <w:szCs w:val="52"/>
+                              </w:rPr>
+                              <w:t>[</w:t>
+                            </w:r>
+                            <w:r>
+                              <w:rPr>
+                                <w:rFonts w:ascii="Lucida Handwriting" w:eastAsia="Brush Script MT" w:hAnsi="Lucida Handwriting" w:cs="Brush Script MT"/>
+                                <w:b/>
+                                <w:bCs/>
+                                <w:sz w:val="36"/>
+                                <w:szCs w:val="36"/>
+                              </w:rPr>
+                              <w:t>VRW + PLT</w:t>
+                            </w:r>
+                            <w:r>
+                              <w:rPr>
+                                <w:rFonts w:ascii="Bahnschrift" w:hAnsi="Bahnschrift"/>
+                                <w:color w:val="BFBFBF" w:themeColor="background1" w:themeShade="BF"/>
+                                <w:sz w:val="20"/>
+                                <w:szCs w:val="20"/>
+                              </w:rPr>
+                              <w:t xml:space="preserve">     </w:t>
+                            </w:r>
+                            <w:r>
+                              <w:rPr>
+                                <w:rFonts w:ascii="Bahnschrift" w:hAnsi="Bahnschrift"/>
+                                <w:color w:val="BFBFBF" w:themeColor="background1" w:themeShade="BF"/>
+                                <w:sz w:val="20"/>
+                                <w:szCs w:val="20"/>
+                              </w:rPr>
+                              <w:tab/>
+                            </w:r>
+                            <w:r>
+                              <w:rPr>
+                                <w:rFonts w:ascii="Bahnschrift" w:hAnsi="Bahnschrift"/>
+                                <w:sz w:val="52"/>
+                                <w:szCs w:val="52"/>
+                              </w:rPr>
+                              <w:t xml:space="preserve">][ </w:t>
+                            </w:r>
+                            <w:r>
+                              <w:rPr>
+                                <w:rFonts w:ascii="Lucida Handwriting" w:eastAsia="Brush Script MT" w:hAnsi="Lucida Handwriting" w:cs="Brush Script MT"/>
+                                <w:b/>
+                                <w:bCs/>
+                                <w:sz w:val="36"/>
+                                <w:szCs w:val="36"/>
+                              </w:rPr>
+                              <w:t>1 + 4</w:t>
+                            </w:r>
+                            <w:r>
+                              <w:rPr>
+                                <w:rFonts w:ascii="Bahnschrift" w:hAnsi="Bahnschrift"/>
+                                <w:color w:val="BFBFBF" w:themeColor="background1" w:themeShade="BF"/>
+                                <w:sz w:val="20"/>
+                                <w:szCs w:val="20"/>
+                              </w:rPr>
+                              <w:t xml:space="preserve">           </w:t>
+                            </w:r>
+                            <w:r>
+                              <w:rPr>
+                                <w:rFonts w:ascii="Bahnschrift" w:hAnsi="Bahnschrift"/>
+                                <w:color w:val="BFBFBF" w:themeColor="background1" w:themeShade="BF"/>
+                                <w:sz w:val="20"/>
+                                <w:szCs w:val="20"/>
+                              </w:rPr>
+                              <w:t xml:space="preserve">  </w:t>
+                            </w:r>
+                            <w:r>
+                              <w:rPr>
+                                <w:rFonts w:ascii="Bahnschrift" w:hAnsi="Bahnschrift"/>
+                                <w:color w:val="BFBFBF" w:themeColor="background1" w:themeShade="BF"/>
+                                <w:sz w:val="20"/>
+                                <w:szCs w:val="20"/>
+                              </w:rPr>
+                              <w:tab/>
+                            </w:r>
+                            <w:r>
+                              <w:rPr>
+                                <w:rFonts w:ascii="Bahnschrift" w:hAnsi="Bahnschrift"/>
+                                <w:sz w:val="52"/>
+                                <w:szCs w:val="52"/>
+                              </w:rPr>
+                              <w:t>][</w:t>
+                            </w:r>
+                            <w:r>
+                              <w:rPr>
+                                <w:rFonts w:ascii="Bahnschrift" w:hAnsi="Bahnschrift"/>
+                                <w:color w:val="BFBFBF" w:themeColor="background1" w:themeShade="BF"/>
+                                <w:sz w:val="20"/>
+                                <w:szCs w:val="20"/>
+                              </w:rPr>
+                              <w:t xml:space="preserve">  </w:t>
+                            </w:r>
+                            <w:r>
+                              <w:rPr>
+                                <w:rFonts w:ascii="Bahnschrift" w:hAnsi="Bahnschrift"/>
+                                <w:color w:val="BFBFBF" w:themeColor="background1" w:themeShade="BF"/>
+                                <w:sz w:val="20"/>
+                                <w:szCs w:val="20"/>
+                              </w:rPr>
+                              <w:t xml:space="preserve"> </w:t>
+                            </w:r>
+                            <w:r>
+                              <w:rPr>
+                                <w:rFonts w:ascii="Lucida Handwriting" w:eastAsia="Brush Script MT" w:hAnsi="Lucida Handwriting" w:cs="Brush Script MT"/>
+                                <w:b/>
+                                <w:bCs/>
+                                <w:sz w:val="36"/>
+                                <w:szCs w:val="36"/>
+                              </w:rPr>
+                              <w:t>E8</w:t>
+                            </w:r>
+                            <w:r>
+                              <w:rPr>
+                                <w:rFonts w:ascii="Bahnschrift" w:hAnsi="Bahnschrift"/>
+                                <w:color w:val="BFBFBF" w:themeColor="background1" w:themeShade="BF"/>
+                                <w:sz w:val="20"/>
+                                <w:szCs w:val="20"/>
+                              </w:rPr>
+                              <w:tab/>
+                            </w:r>
+                            <w:r>
+                              <w:rPr>
+                                <w:rFonts w:ascii="Bahnschrift" w:hAnsi="Bahnschrift"/>
+                                <w:color w:val="BFBFBF" w:themeColor="background1" w:themeShade="BF"/>
+                                <w:sz w:val="20"/>
+                                <w:szCs w:val="20"/>
+                              </w:rPr>
+                              <w:tab/>
+                            </w:r>
+                            <w:r>
+                              <w:rPr>
+                                <w:rFonts w:ascii="Bahnschrift" w:hAnsi="Bahnschrift"/>
+                                <w:sz w:val="52"/>
+                                <w:szCs w:val="52"/>
+                              </w:rPr>
+                              <w:t>]</w:t>
+                            </w:r>
+                            <w:r>
+                              <w:rPr>
+                                <w:rFonts w:ascii="Bahnschrift" w:hAnsi="Bahnschrift"/>
+                                <w:sz w:val="52"/>
+                                <w:szCs w:val="52"/>
+                              </w:rPr>
+                              <w:t xml:space="preserve"> </w:t>
+                            </w:r>
+                          </w:p>
+                          <w:p>
+                            <w:pPr>
+                              <w:pStyle w:val="ListParagraph"/>
+                              <w:spacing w:line="240" w:lineRule="auto"/>
+                              <w:ind w:left="2832" w:hanging="708"/>
+                              <w:rPr>
+                                <w:rFonts w:ascii="Bahnschrift" w:hAnsi="Bahnschrift"/>
+                                <w:sz w:val="52"/>
+                                <w:szCs w:val="52"/>
+                              </w:rPr>
+                            </w:pPr>
+                            <w:r>
+                              <w:rPr>
+                                <w:rFonts w:ascii="Bahnschrift" w:hAnsi="Bahnschrift"/>
+                                <w:sz w:val="52"/>
+                                <w:szCs w:val="52"/>
+                              </w:rPr>
+                              <w:t>[N</w:t>
+                            </w:r>
+                            <w:r>
+                              <w:rPr>
+                                <w:rFonts w:ascii="Bahnschrift" w:hAnsi="Bahnschrift"/>
+                                <w:sz w:val="26"/>
+                                <w:szCs w:val="52"/>
+                              </w:rPr>
+                              <w:t>oord</w:t>
+                            </w:r>
+                            <w:r>
+                              <w:rPr>
+                                <w:rFonts w:ascii="Bahnschrift" w:hAnsi="Bahnschrift"/>
+                                <w:sz w:val="52"/>
+                                <w:szCs w:val="52"/>
+                              </w:rPr>
+                              <w:t xml:space="preserve"> </w:t>
+                            </w:r>
+                            <w:r>
+                              <w:rPr>
+                                <w:rFonts w:ascii="Bahnschrift" w:hAnsi="Bahnschrift"/>
+                                <w:sz w:val="52"/>
+                                <w:szCs w:val="52"/>
+                              </w:rPr>
+                              <w:t xml:space="preserve">  N</w:t>
+                            </w:r>
+                            <w:r>
+                              <w:rPr>
+                                <w:rFonts w:ascii="Bahnschrift" w:hAnsi="Bahnschrift"/>
+                                <w:sz w:val="26"/>
+                                <w:szCs w:val="26"/>
+                              </w:rPr>
+                              <w:t>oord</w:t>
+                            </w:r>
+                            <w:r>
+                              <w:rPr>
+                                <w:rFonts w:ascii="Bahnschrift" w:hAnsi="Bahnschrift"/>
+                                <w:sz w:val="52"/>
+                                <w:szCs w:val="52"/>
+                              </w:rPr>
+                              <w:t xml:space="preserve">   O</w:t>
+                            </w:r>
+                            <w:r>
+                              <w:rPr>
+                                <w:rFonts w:ascii="Bahnschrift" w:hAnsi="Bahnschrift"/>
+                                <w:sz w:val="26"/>
+                                <w:szCs w:val="26"/>
+                              </w:rPr>
+                              <w:t>ost</w:t>
+                            </w:r>
+                            <w:r>
+                              <w:rPr>
+                                <w:rFonts w:ascii="Bahnschrift" w:hAnsi="Bahnschrift"/>
+                                <w:sz w:val="52"/>
+                                <w:szCs w:val="52"/>
+                              </w:rPr>
+                              <w:t xml:space="preserve"> </w:t>
+                            </w:r>
+                            <w:r>
+                              <w:rPr>
+                                <w:rFonts w:ascii="Bahnschrift" w:hAnsi="Bahnschrift"/>
+                                <w:sz w:val="52"/>
+                                <w:szCs w:val="52"/>
+                              </w:rPr>
+                              <w:tab/>
+                              <w:t>O</w:t>
+                            </w:r>
+                            <w:r>
+                              <w:rPr>
+                                <w:rFonts w:ascii="Bahnschrift" w:hAnsi="Bahnschrift"/>
+                                <w:sz w:val="26"/>
+                                <w:szCs w:val="26"/>
+                              </w:rPr>
+                              <w:t>ost</w:t>
+                            </w:r>
+                            <w:r>
+                              <w:rPr>
+                                <w:rFonts w:ascii="Bahnschrift" w:hAnsi="Bahnschrift"/>
+                                <w:sz w:val="52"/>
+                                <w:szCs w:val="52"/>
+                              </w:rPr>
+                              <w:t xml:space="preserve">   N</w:t>
+                            </w:r>
+                            <w:r>
+                              <w:rPr>
+                                <w:rFonts w:ascii="Bahnschrift" w:hAnsi="Bahnschrift"/>
+                                <w:sz w:val="26"/>
+                                <w:szCs w:val="26"/>
+                              </w:rPr>
+                              <w:t>oord</w:t>
+                            </w:r>
+                            <w:r>
+                              <w:rPr>
+                                <w:rFonts w:ascii="Bahnschrift" w:hAnsi="Bahnschrift"/>
+                                <w:sz w:val="52"/>
+                                <w:szCs w:val="52"/>
+                              </w:rPr>
+                              <w:t xml:space="preserve">   N</w:t>
+                            </w:r>
+                            <w:r>
+                              <w:rPr>
+                                <w:rFonts w:ascii="Bahnschrift" w:hAnsi="Bahnschrift"/>
+                                <w:sz w:val="26"/>
+                                <w:szCs w:val="26"/>
+                              </w:rPr>
+                              <w:t>oord</w:t>
+                            </w:r>
+                            <w:r>
+                              <w:rPr>
+                                <w:rFonts w:ascii="Bahnschrift" w:hAnsi="Bahnschrift"/>
+                                <w:sz w:val="26"/>
+                                <w:szCs w:val="26"/>
+                              </w:rPr>
+                              <w:tab/>
+                            </w:r>
+                            <w:r>
+                              <w:rPr>
+                                <w:rFonts w:ascii="Bahnschrift" w:hAnsi="Bahnschrift"/>
+                                <w:sz w:val="52"/>
+                                <w:szCs w:val="52"/>
+                              </w:rPr>
+                              <w:t>]</w:t>
+                            </w:r>
+                          </w:p>
+                          <w:p>
+                            <w:pPr>
+                              <w:pStyle w:val="ListParagraph"/>
+                              <w:spacing w:line="240" w:lineRule="auto"/>
+                              <w:ind w:left="360"/>
+                              <w:rPr>
+                                <w:rFonts w:ascii="Bahnschrift" w:hAnsi="Bahnschrift"/>
+                                <w:b/>
+                                <w:bCs/>
+                                <w:sz w:val="52"/>
+                                <w:szCs w:val="52"/>
+                              </w:rPr>
+                            </w:pPr>
+                          </w:p>
+                        </w:txbxContent>
+                      </wps:txbx>
+                      <wps:bodyPr rot="0" spcFirstLastPara="0" vertOverflow="overflow" horzOverflow="overflow" vert="horz" wrap="square" lIns="91440" tIns="45720" rIns="91440" bIns="45720" numCol="1" spcCol="0" rtlCol="0" fromWordArt="0" anchor="t" anchorCtr="0" forceAA="0" compatLnSpc="1">
+                        <a:prstTxWarp prst="textNoShape">
+                          <a:avLst/>
+                        </a:prstTxWarp>
+                        <a:noAutofit/>
+                      </wps:bodyPr>
+                    </wps:wsp>
+                  </a:graphicData>
+                </a:graphic>
+                <wp14:sizeRelH relativeFrom="margin">
+                  <wp14:pctWidth>0</wp14:pctWidth>
+                </wp14:sizeRelH>
+                <wp14:sizeRelV relativeFrom="margin">
+                  <wp14:pctHeight>0</wp14:pctHeight>
+                </wp14:sizeRelV>
+              </wp:anchor>
+            </w:drawing>
+          </mc:Choice>
+          <mc:Fallback>
+            <w:pict>
+              <v:shape w14:anchorId="79C1E123" id="Tekstvak 10" o:spid="_x0000_s1028" type="#_x0000_t202" style="position:absolute;left:0;text-align:left;margin-left:-31.25pt;margin-top:1.35pt;width:521.25pt;height:550.85pt;z-index:251667456;visibility:visible;mso-wrap-style:square;mso-width-percent:0;mso-height-percent:0;mso-wrap-distance-left:9pt;mso-wrap-distance-top:0;mso-wrap-distance-right:9pt;mso-wrap-distance-bottom:0;mso-position-horizontal:absolute;mso-position-horizontal-relative:margin;mso-position-vertical:absolute;mso-position-vertical-relative:text;mso-width-percent:0;mso-height-percent:0;mso-width-relative:margin;mso-height-relative:margin;v-text-anchor:top" o:gfxdata="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" filled="f" strokecolor="black [3213]" strokeweight="1.5pt">
+                <v:textbox>
+                  <w:txbxContent>
+                    <w:p>
+                      <w:pPr>
+                        <w:pStyle w:val="ListParagraph"/>
+                        <w:spacing w:line="360" w:lineRule="auto"/>
+                        <w:ind w:left="360"/>
+                        <w:rPr>
+                          <w:rFonts w:ascii="Bahnschrift" w:hAnsi="Bahnschrift"/>
+                          <w:b/>
+                          <w:bCs/>
+                          <w:sz w:val="36"/>
+                          <w:szCs w:val="36"/>
+                        </w:rPr>
+                      </w:pPr>
+                      <w:r>
+                        <w:rPr>
+                          <w:rFonts w:ascii="Bahnschrift" w:hAnsi="Bahnschrift"/>
+                          <w:b/>
+                          <w:bCs/>
+                          <w:sz w:val="36"/>
+                          <w:szCs w:val="36"/>
+                        </w:rPr>
+                        <w:t>VOORBEELD</w:t>
+                      </w:r>
+                    </w:p>
+                    <w:p>
+                      <w:pPr>
+                        <w:pStyle w:val="ListParagraph"/>
+                        <w:spacing w:line="360" w:lineRule="auto"/>
+                        <w:ind w:left="360"/>
+                        <w:rPr>
+                          <w:rFonts w:ascii="Bahnschrift" w:hAnsi="Bahnschrift"/>
+                          <w:bCs/>
+                          <w:sz w:val="36"/>
+                          <w:szCs w:val="36"/>
+                        </w:rPr>
+                      </w:pPr>
+                      <w:r>
+                        <w:rPr>
+                          <w:rFonts w:ascii="Bahnschrift" w:hAnsi="Bahnschrift"/>
+                          <w:bCs/>
+                          <w:sz w:val="36"/>
+                          <w:szCs w:val="36"/>
+                        </w:rPr>
+                        <w:t xml:space="preserve">Actie 1: </w:t>
+                      </w:r>
+                      <w:r>
+                        <w:rPr>
+                          <w:rFonts w:ascii="Bahnschrift" w:hAnsi="Bahnschrift"/>
+                          <w:bCs/>
+                          <w:sz w:val="36"/>
+                          <w:szCs w:val="36"/>
+                        </w:rPr>
+                        <w:tab/>
+                      </w:r>
+                      <w:r>
+                        <w:rPr>
+                          <w:rFonts w:ascii="Bahnschrift" w:hAnsi="Bahnschrift"/>
+                          <w:bCs/>
+                          <w:sz w:val="36"/>
+                          <w:szCs w:val="36"/>
+                        </w:rPr>
+                        <w:t>Koop 1 peleton op K12</w:t>
+                      </w:r>
+                    </w:p>
+                    <w:p>
+                      <w:pPr>
+                        <w:pStyle w:val="ListParagraph"/>
+                        <w:spacing w:line="360" w:lineRule="auto"/>
+                        <w:ind w:left="360"/>
+                        <w:rPr>
+                          <w:rFonts w:ascii="Bahnschrift" w:hAnsi="Bahnschrift"/>
+                          <w:bCs/>
+                          <w:sz w:val="36"/>
+                          <w:szCs w:val="36"/>
+                        </w:rPr>
+                      </w:pPr>
+                      <w:r>
+                        <w:rPr>
+                          <w:rFonts w:ascii="Bahnschrift" w:hAnsi="Bahnschrift"/>
+                          <w:bCs/>
+                          <w:sz w:val="36"/>
+                          <w:szCs w:val="36"/>
+                        </w:rPr>
+                        <w:t>Actie 2</w:t>
+                      </w:r>
+                      <w:r>
+                        <w:rPr>
+                          <w:rFonts w:ascii="Bahnschrift" w:hAnsi="Bahnschrift"/>
+                          <w:bCs/>
+                          <w:sz w:val="36"/>
+                          <w:szCs w:val="36"/>
+                        </w:rPr>
+                        <w:t xml:space="preserve">: </w:t>
+                      </w:r>
+                      <w:r>
+                        <w:rPr>
+                          <w:rFonts w:ascii="Bahnschrift" w:hAnsi="Bahnschrift"/>
+                          <w:bCs/>
+                          <w:sz w:val="36"/>
+                          <w:szCs w:val="36"/>
+                        </w:rPr>
+                        <w:tab/>
+                      </w:r>
+                      <w:r>
+                        <w:rPr>
+                          <w:rFonts w:ascii="Bahnschrift" w:hAnsi="Bahnschrift"/>
+                          <w:bCs/>
+                          <w:sz w:val="36"/>
+                          <w:szCs w:val="36"/>
+                        </w:rPr>
+                        <w:t>Drop een bom op N18</w:t>
+                      </w:r>
+                    </w:p>
+                    <w:p>
+                      <w:pPr>
+                        <w:pStyle w:val="ListParagraph"/>
+                        <w:spacing w:line="360" w:lineRule="auto"/>
+                        <w:ind w:left="2120" w:hanging="1760"/>
+                        <w:rPr>
+                          <w:rFonts w:ascii="Bahnschrift" w:hAnsi="Bahnschrift"/>
+                          <w:bCs/>
+                          <w:sz w:val="36"/>
+                          <w:szCs w:val="36"/>
+                        </w:rPr>
+                      </w:pPr>
+                      <w:bookmarkStart w:id="1" w:name="_GoBack"/>
+                      <w:bookmarkEnd w:id="1"/>
+                      <w:r>
+                        <w:rPr>
+                          <w:rFonts w:ascii="Bahnschrift" w:hAnsi="Bahnschrift"/>
+                          <w:bCs/>
+                          <w:sz w:val="36"/>
+                          <w:szCs w:val="36"/>
+                        </w:rPr>
+                        <w:t xml:space="preserve">Actie </w:t>
+                      </w:r>
+                      <w:r>
+                        <w:rPr>
+                          <w:rFonts w:ascii="Bahnschrift" w:hAnsi="Bahnschrift"/>
+                          <w:bCs/>
+                          <w:sz w:val="36"/>
+                          <w:szCs w:val="36"/>
+                        </w:rPr>
+                        <w:t>3</w:t>
+                      </w:r>
+                      <w:r>
+                        <w:rPr>
+                          <w:rFonts w:ascii="Bahnschrift" w:hAnsi="Bahnschrift"/>
+                          <w:bCs/>
+                          <w:sz w:val="36"/>
+                          <w:szCs w:val="36"/>
+                        </w:rPr>
+                        <w:t xml:space="preserve">: </w:t>
+                      </w:r>
+                      <w:r>
+                        <w:rPr>
+                          <w:rFonts w:ascii="Bahnschrift" w:hAnsi="Bahnschrift"/>
+                          <w:bCs/>
+                          <w:sz w:val="36"/>
+                          <w:szCs w:val="36"/>
+                        </w:rPr>
+                        <w:tab/>
+                      </w:r>
+                      <w:r>
+                        <w:rPr>
+                          <w:rFonts w:ascii="Bahnschrift" w:hAnsi="Bahnschrift"/>
+                          <w:bCs/>
+                          <w:sz w:val="36"/>
+                          <w:szCs w:val="36"/>
+                        </w:rPr>
+                        <w:t xml:space="preserve">Verplaats 4 peletons in 1 vrachtwagen van E8 via </w:t>
+                      </w:r>
+                      <w:r>
+                        <w:rPr>
+                          <w:rFonts w:ascii="Bahnschrift" w:hAnsi="Bahnschrift"/>
+                          <w:bCs/>
+                          <w:sz w:val="36"/>
+                          <w:szCs w:val="36"/>
+                        </w:rPr>
+                        <w:t xml:space="preserve"> </w:t>
+                      </w:r>
+                      <w:r>
+                        <w:rPr>
+                          <w:rFonts w:ascii="Bahnschrift" w:hAnsi="Bahnschrift"/>
+                          <w:bCs/>
+                          <w:sz w:val="36"/>
+                          <w:szCs w:val="36"/>
+                        </w:rPr>
+                        <w:t>route Noord-Noord-Oost-Oost-Noord-Noord</w:t>
+                      </w:r>
+                    </w:p>
+                    <w:p>
+                      <w:pPr>
+                        <w:pStyle w:val="ListParagraph"/>
+                        <w:spacing w:line="360" w:lineRule="auto"/>
+                        <w:ind w:left="360"/>
+                        <w:rPr>
+                          <w:rFonts w:ascii="Bahnschrift" w:hAnsi="Bahnschrift"/>
+                          <w:b/>
+                          <w:bCs/>
+                          <w:sz w:val="36"/>
+                          <w:szCs w:val="36"/>
+                        </w:rPr>
+                      </w:pPr>
+                    </w:p>
+                    <w:p>
+                      <w:pPr>
+                        <w:pStyle w:val="ListParagraph"/>
+                        <w:spacing w:line="360" w:lineRule="auto"/>
+                        <w:ind w:left="360"/>
+                        <w:rPr>
+                          <w:rFonts w:ascii="Bahnschrift" w:hAnsi="Bahnschrift"/>
+                          <w:b/>
+                          <w:bCs/>
+                          <w:sz w:val="36"/>
+                          <w:szCs w:val="36"/>
+                          <w:u w:val="single"/>
+                        </w:rPr>
+                      </w:pPr>
+                      <w:r>
+                        <w:rPr>
+                          <w:rFonts w:ascii="Bahnschrift" w:hAnsi="Bahnschrift"/>
+                          <w:b/>
+                          <w:bCs/>
+                          <w:sz w:val="36"/>
+                          <w:szCs w:val="36"/>
+                        </w:rPr>
+                        <w:t xml:space="preserve">PATROUILLE   </w:t>
+                      </w:r>
+                      <w:r>
+                        <w:rPr>
+                          <w:rFonts w:ascii="Bahnschrift" w:hAnsi="Bahnschrift"/>
+                          <w:b/>
+                          <w:bCs/>
+                          <w:sz w:val="36"/>
+                          <w:szCs w:val="36"/>
+                          <w:u w:val="single"/>
+                        </w:rPr>
+                        <w:t>_</w:t>
+                      </w:r>
+                      <w:r>
+                        <w:rPr>
+                          <w:rFonts w:ascii="Lucida Handwriting" w:eastAsia="Brush Script MT" w:hAnsi="Lucida Handwriting" w:cs="Brush Script MT"/>
+                          <w:b/>
+                          <w:bCs/>
+                          <w:sz w:val="36"/>
+                          <w:szCs w:val="36"/>
+                        </w:rPr>
+                        <w:t xml:space="preserve"> </w:t>
+                      </w:r>
+                      <w:r>
+                        <w:rPr>
+                          <w:rFonts w:ascii="Lucida Handwriting" w:eastAsia="Brush Script MT" w:hAnsi="Lucida Handwriting" w:cs="Brush Script MT"/>
+                          <w:b/>
+                          <w:bCs/>
+                          <w:sz w:val="36"/>
+                          <w:szCs w:val="36"/>
+                        </w:rPr>
+                        <w:t>Herten</w:t>
+                      </w:r>
+                      <w:r>
+                        <w:rPr>
+                          <w:rFonts w:ascii="Bahnschrift" w:hAnsi="Bahnschrift"/>
+                          <w:b/>
+                          <w:bCs/>
+                          <w:sz w:val="36"/>
+                          <w:szCs w:val="36"/>
+                          <w:u w:val="single"/>
+                        </w:rPr>
+                        <w:t>_____________</w:t>
+                      </w:r>
+                      <w:r>
+                        <w:rPr>
+                          <w:rFonts w:ascii="Bahnschrift" w:hAnsi="Bahnschrift"/>
+                          <w:b/>
+                          <w:bCs/>
+                          <w:sz w:val="36"/>
+                          <w:szCs w:val="36"/>
+                        </w:rPr>
+                        <w:t xml:space="preserve">          BEURT</w:t>
+                      </w:r>
+                      <w:r>
+                        <w:rPr>
+                          <w:rFonts w:ascii="Bahnschrift" w:hAnsi="Bahnschrift"/>
+                          <w:b/>
+                          <w:bCs/>
+                          <w:sz w:val="36"/>
+                          <w:szCs w:val="36"/>
+                        </w:rPr>
+                        <w:t xml:space="preserve">   </w:t>
+                      </w:r>
+                      <w:r>
+                        <w:rPr>
+                          <w:rFonts w:ascii="Bahnschrift" w:hAnsi="Bahnschrift"/>
+                          <w:b/>
+                          <w:bCs/>
+                          <w:sz w:val="36"/>
+                          <w:szCs w:val="36"/>
+                          <w:u w:val="single"/>
+                        </w:rPr>
+                        <w:t>_</w:t>
+                      </w:r>
+                      <w:r>
+                        <w:rPr>
+                          <w:rFonts w:ascii="Bahnschrift" w:hAnsi="Bahnschrift"/>
+                          <w:b/>
+                          <w:bCs/>
+                          <w:sz w:val="36"/>
+                          <w:szCs w:val="36"/>
+                          <w:u w:val="single"/>
+                        </w:rPr>
+                        <w:t>1</w:t>
+                      </w:r>
+                      <w:r>
+                        <w:rPr>
+                          <w:rFonts w:ascii="Bahnschrift" w:hAnsi="Bahnschrift"/>
+                          <w:b/>
+                          <w:bCs/>
+                          <w:sz w:val="36"/>
+                          <w:szCs w:val="36"/>
+                          <w:u w:val="single"/>
+                        </w:rPr>
+                        <w:t>___</w:t>
+                      </w:r>
+                    </w:p>
+                    <w:p>
+                      <w:pPr>
+                        <w:pStyle w:val="ListParagraph"/>
+                        <w:numPr>
+                          <w:ilvl w:val="0"/>
+                          <w:numId w:val="13"/>
+                        </w:numPr>
+                        <w:pBdr>
+                          <w:top w:val="single" w:sz="4" w:space="1" w:color="auto"/>
+                        </w:pBdr>
+                        <w:spacing w:line="240" w:lineRule="auto"/>
+                        <w:rPr>
+                          <w:rFonts w:ascii="Bahnschrift" w:hAnsi="Bahnschrift"/>
+                          <w:sz w:val="6"/>
+                          <w:szCs w:val="6"/>
+                        </w:rPr>
+                      </w:pPr>
+                      <w:r>
+                        <w:rPr>
+                          <w:rFonts w:ascii="Bahnschrift" w:hAnsi="Bahnschrift"/>
+                          <w:sz w:val="52"/>
+                          <w:szCs w:val="52"/>
+                        </w:rPr>
+                        <w:t xml:space="preserve">1. </w:t>
+                      </w:r>
+                      <w:r>
+                        <w:rPr>
+                          <w:rFonts w:ascii="Bahnschrift" w:hAnsi="Bahnschrift"/>
+                          <w:sz w:val="52"/>
+                          <w:szCs w:val="52"/>
+                        </w:rPr>
+                        <w:t>X</w:t>
+                      </w:r>
+                      <w:r>
+                        <w:rPr>
+                          <w:rFonts w:ascii="Bahnschrift" w:hAnsi="Bahnschrift"/>
+                          <w:sz w:val="52"/>
+                          <w:szCs w:val="52"/>
+                        </w:rPr>
+                        <w:t xml:space="preserve"> </w:t>
+                      </w:r>
+                      <w:r>
+                        <w:rPr>
+                          <w:rFonts w:ascii="Bahnschrift" w:hAnsi="Bahnschrift"/>
+                          <w:sz w:val="24"/>
+                          <w:szCs w:val="24"/>
+                        </w:rPr>
+                        <w:t>KOPEN:</w:t>
+                      </w:r>
+                      <w:r>
+                        <w:rPr>
+                          <w:rFonts w:ascii="Bahnschrift" w:hAnsi="Bahnschrift"/>
+                          <w:sz w:val="24"/>
+                          <w:szCs w:val="24"/>
+                        </w:rPr>
+                        <w:tab/>
+                      </w:r>
+                      <w:r>
+                        <w:rPr>
+                          <w:rFonts w:ascii="Bahnschrift" w:hAnsi="Bahnschrift"/>
+                          <w:sz w:val="52"/>
+                          <w:szCs w:val="52"/>
+                        </w:rPr>
+                        <w:t>[</w:t>
+                      </w:r>
+                      <w:r>
+                        <w:rPr>
+                          <w:rFonts w:ascii="Bahnschrift" w:hAnsi="Bahnschrift"/>
+                          <w:color w:val="BFBFBF" w:themeColor="background1" w:themeShade="BF"/>
+                          <w:sz w:val="20"/>
+                          <w:szCs w:val="20"/>
+                        </w:rPr>
+                        <w:t xml:space="preserve">   </w:t>
+                      </w:r>
+                      <w:r>
+                        <w:rPr>
+                          <w:rFonts w:ascii="Bahnschrift" w:hAnsi="Bahnschrift"/>
+                          <w:color w:val="BFBFBF" w:themeColor="background1" w:themeShade="BF"/>
+                          <w:sz w:val="20"/>
+                          <w:szCs w:val="20"/>
+                        </w:rPr>
+                        <w:t xml:space="preserve"> </w:t>
+                      </w:r>
+                      <w:r>
+                        <w:rPr>
+                          <w:rFonts w:ascii="Lucida Handwriting" w:eastAsia="Brush Script MT" w:hAnsi="Lucida Handwriting" w:cs="Brush Script MT"/>
+                          <w:b/>
+                          <w:bCs/>
+                          <w:sz w:val="36"/>
+                          <w:szCs w:val="36"/>
+                        </w:rPr>
+                        <w:t>PLT</w:t>
+                      </w:r>
+                      <w:r>
+                        <w:rPr>
+                          <w:rFonts w:ascii="Bahnschrift" w:hAnsi="Bahnschrift"/>
+                          <w:color w:val="BFBFBF" w:themeColor="background1" w:themeShade="BF"/>
+                          <w:sz w:val="20"/>
+                          <w:szCs w:val="20"/>
+                        </w:rPr>
+                        <w:t xml:space="preserve"> </w:t>
+                      </w:r>
+                      <w:r>
+                        <w:rPr>
+                          <w:rFonts w:ascii="Bahnschrift" w:hAnsi="Bahnschrift"/>
+                          <w:color w:val="BFBFBF" w:themeColor="background1" w:themeShade="BF"/>
+                          <w:sz w:val="20"/>
+                          <w:szCs w:val="20"/>
+                        </w:rPr>
+                        <w:tab/>
+                      </w:r>
+                      <w:r>
+                        <w:rPr>
+                          <w:rFonts w:ascii="Bahnschrift" w:hAnsi="Bahnschrift"/>
+                          <w:color w:val="BFBFBF" w:themeColor="background1" w:themeShade="BF"/>
+                          <w:sz w:val="20"/>
+                          <w:szCs w:val="20"/>
+                        </w:rPr>
+                        <w:tab/>
+                      </w:r>
+                      <w:r>
+                        <w:rPr>
+                          <w:rFonts w:ascii="Bahnschrift" w:hAnsi="Bahnschrift"/>
+                          <w:color w:val="BFBFBF" w:themeColor="background1" w:themeShade="BF"/>
+                          <w:sz w:val="20"/>
+                          <w:szCs w:val="20"/>
+                        </w:rPr>
+                        <w:t xml:space="preserve">           </w:t>
+                      </w:r>
+                      <w:r>
+                        <w:rPr>
+                          <w:rFonts w:ascii="Bahnschrift" w:hAnsi="Bahnschrift"/>
+                          <w:color w:val="BFBFBF" w:themeColor="background1" w:themeShade="BF"/>
+                          <w:sz w:val="20"/>
+                          <w:szCs w:val="20"/>
+                        </w:rPr>
+                        <w:tab/>
+                      </w:r>
+                      <w:r>
+                        <w:rPr>
+                          <w:rFonts w:ascii="Bahnschrift" w:hAnsi="Bahnschrift"/>
+                          <w:color w:val="BFBFBF" w:themeColor="background1" w:themeShade="BF"/>
+                          <w:sz w:val="20"/>
+                          <w:szCs w:val="20"/>
+                        </w:rPr>
+                        <w:tab/>
+                      </w:r>
+                      <w:r>
+                        <w:rPr>
+                          <w:rFonts w:ascii="Bahnschrift" w:hAnsi="Bahnschrift"/>
+                          <w:sz w:val="52"/>
+                          <w:szCs w:val="52"/>
+                        </w:rPr>
+                        <w:t xml:space="preserve">][ </w:t>
+                      </w:r>
+                      <w:r>
+                        <w:rPr>
+                          <w:rFonts w:ascii="Lucida Handwriting" w:eastAsia="Brush Script MT" w:hAnsi="Lucida Handwriting" w:cs="Brush Script MT"/>
+                          <w:b/>
+                          <w:bCs/>
+                          <w:sz w:val="36"/>
+                          <w:szCs w:val="36"/>
+                        </w:rPr>
+                        <w:t>1</w:t>
+                      </w:r>
+                      <w:r>
+                        <w:rPr>
+                          <w:rFonts w:ascii="Bahnschrift" w:hAnsi="Bahnschrift"/>
+                          <w:color w:val="BFBFBF" w:themeColor="background1" w:themeShade="BF"/>
+                          <w:sz w:val="20"/>
+                          <w:szCs w:val="20"/>
+                        </w:rPr>
+                        <w:t xml:space="preserve">  </w:t>
+                      </w:r>
+                      <w:r>
+                        <w:rPr>
+                          <w:rFonts w:ascii="Bahnschrift" w:hAnsi="Bahnschrift"/>
+                          <w:color w:val="BFBFBF" w:themeColor="background1" w:themeShade="BF"/>
+                          <w:sz w:val="20"/>
+                          <w:szCs w:val="20"/>
+                        </w:rPr>
+                        <w:tab/>
+                      </w:r>
+                      <w:r>
+                        <w:rPr>
+                          <w:rFonts w:ascii="Bahnschrift" w:hAnsi="Bahnschrift"/>
+                          <w:color w:val="BFBFBF" w:themeColor="background1" w:themeShade="BF"/>
+                          <w:sz w:val="20"/>
+                          <w:szCs w:val="20"/>
+                        </w:rPr>
+                        <w:t xml:space="preserve">        </w:t>
+                      </w:r>
+                      <w:r>
+                        <w:rPr>
+                          <w:rFonts w:ascii="Bahnschrift" w:hAnsi="Bahnschrift"/>
+                          <w:color w:val="BFBFBF" w:themeColor="background1" w:themeShade="BF"/>
+                          <w:sz w:val="20"/>
+                          <w:szCs w:val="20"/>
+                        </w:rPr>
+                        <w:tab/>
+                      </w:r>
+                      <w:r>
+                        <w:rPr>
+                          <w:rFonts w:ascii="Bahnschrift" w:hAnsi="Bahnschrift"/>
+                          <w:sz w:val="52"/>
+                          <w:szCs w:val="52"/>
+                        </w:rPr>
+                        <w:t xml:space="preserve">][ </w:t>
+                      </w:r>
+                      <w:r>
+                        <w:rPr>
+                          <w:rFonts w:ascii="Lucida Handwriting" w:eastAsia="Brush Script MT" w:hAnsi="Lucida Handwriting" w:cs="Brush Script MT"/>
+                          <w:b/>
+                          <w:bCs/>
+                          <w:sz w:val="36"/>
+                          <w:szCs w:val="36"/>
+                        </w:rPr>
+                        <w:t>K12</w:t>
+                      </w:r>
+                      <w:r>
+                        <w:rPr>
+                          <w:rFonts w:ascii="Bahnschrift" w:hAnsi="Bahnschrift"/>
+                          <w:color w:val="BFBFBF" w:themeColor="background1" w:themeShade="BF"/>
+                          <w:sz w:val="20"/>
+                          <w:szCs w:val="20"/>
+                        </w:rPr>
+                        <w:t xml:space="preserve">    </w:t>
+                      </w:r>
+                      <w:r>
+                        <w:rPr>
+                          <w:rFonts w:ascii="Bahnschrift" w:hAnsi="Bahnschrift"/>
+                          <w:color w:val="BFBFBF" w:themeColor="background1" w:themeShade="BF"/>
+                          <w:sz w:val="20"/>
+                          <w:szCs w:val="20"/>
+                        </w:rPr>
+                        <w:tab/>
+                      </w:r>
+                      <w:r>
+                        <w:rPr>
+                          <w:rFonts w:ascii="Bahnschrift" w:hAnsi="Bahnschrift"/>
+                          <w:color w:val="BFBFBF" w:themeColor="background1" w:themeShade="BF"/>
+                          <w:sz w:val="20"/>
+                          <w:szCs w:val="20"/>
+                        </w:rPr>
+                        <w:tab/>
+                      </w:r>
+                      <w:r>
+                        <w:rPr>
+                          <w:rFonts w:ascii="Bahnschrift" w:hAnsi="Bahnschrift"/>
+                          <w:sz w:val="52"/>
+                          <w:szCs w:val="52"/>
+                        </w:rPr>
+                        <w:t>]</w:t>
+                      </w:r>
+                      <w:r>
+                        <w:rPr>
+                          <w:rFonts w:ascii="Bahnschrift" w:hAnsi="Bahnschrift"/>
+                          <w:sz w:val="52"/>
+                          <w:szCs w:val="52"/>
+                        </w:rPr>
+                        <w:br/>
+                      </w:r>
+                      <w:r>
+                        <w:rPr>
+                          <w:rFonts w:ascii="Bahnschrift" w:hAnsi="Bahnschrift"/>
+                          <w:sz w:val="52"/>
+                          <w:szCs w:val="52"/>
+                        </w:rPr>
+                        <w:tab/>
+                      </w:r>
+                      <w:r>
+                        <w:rPr>
+                          <w:rFonts w:ascii="Bahnschrift" w:hAnsi="Bahnschrift"/>
+                          <w:sz w:val="52"/>
+                          <w:szCs w:val="52"/>
+                        </w:rPr>
+                        <w:tab/>
+                      </w:r>
+                      <w:r>
+                        <w:rPr>
+                          <w:rFonts w:ascii="Bahnschrift" w:hAnsi="Bahnschrift"/>
+                          <w:sz w:val="52"/>
+                          <w:szCs w:val="52"/>
+                        </w:rPr>
+                        <w:tab/>
+                        <w:t xml:space="preserve">        </w:t>
+                      </w:r>
+                      <w:r>
+                        <w:rPr>
+                          <w:rFonts w:ascii="Bahnschrift" w:hAnsi="Bahnschrift"/>
+                          <w:b/>
+                          <w:bCs/>
+                          <w:sz w:val="36"/>
+                          <w:szCs w:val="36"/>
+                          <w:u w:val="single"/>
+                        </w:rPr>
+                        <w:t xml:space="preserve"> </w:t>
+                      </w:r>
+                      <w:r>
+                        <w:rPr>
+                          <w:rFonts w:ascii="Bahnschrift" w:hAnsi="Bahnschrift"/>
+                          <w:b/>
+                          <w:bCs/>
+                          <w:sz w:val="52"/>
+                          <w:szCs w:val="52"/>
+                          <w:u w:val="single"/>
+                        </w:rPr>
+                        <w:t xml:space="preserve">   </w:t>
+                      </w:r>
+                    </w:p>
+                    <w:p>
+                      <w:pPr>
+                        <w:pStyle w:val="ListParagraph"/>
+                        <w:spacing w:line="240" w:lineRule="auto"/>
+                        <w:ind w:left="2832" w:hanging="1992"/>
+                        <w:rPr>
+                          <w:rFonts w:ascii="Bahnschrift" w:hAnsi="Bahnschrift"/>
+                          <w:sz w:val="24"/>
+                          <w:szCs w:val="24"/>
+                        </w:rPr>
+                      </w:pPr>
+                      <w:r>
+                        <w:rPr>
+                          <w:rFonts w:ascii="Bahnschrift" w:hAnsi="Bahnschrift"/>
+                          <w:sz w:val="52"/>
+                          <w:szCs w:val="52"/>
+                        </w:rPr>
+                        <w:t xml:space="preserve">O </w:t>
+                      </w:r>
+                      <w:r>
+                        <w:rPr>
+                          <w:rFonts w:ascii="Bahnschrift" w:hAnsi="Bahnschrift"/>
+                          <w:sz w:val="24"/>
+                          <w:szCs w:val="24"/>
+                        </w:rPr>
+                        <w:t>VERPLAATSEN</w:t>
+                      </w:r>
+                      <w:r>
+                        <w:rPr>
+                          <w:rFonts w:ascii="Bahnschrift" w:hAnsi="Bahnschrift"/>
+                          <w:sz w:val="24"/>
+                          <w:szCs w:val="24"/>
+                        </w:rPr>
+                        <w:t>:</w:t>
+                      </w:r>
+                    </w:p>
+                    <w:p>
+                      <w:pPr>
+                        <w:pStyle w:val="ListParagraph"/>
+                        <w:spacing w:line="240" w:lineRule="auto"/>
+                        <w:ind w:left="2832" w:hanging="1992"/>
+                        <w:rPr>
+                          <w:rFonts w:ascii="Bahnschrift" w:hAnsi="Bahnschrift"/>
+                          <w:sz w:val="52"/>
+                          <w:szCs w:val="52"/>
+                        </w:rPr>
+                      </w:pPr>
+                    </w:p>
+                    <w:p>
+                      <w:pPr>
+                        <w:pStyle w:val="ListParagraph"/>
+                        <w:numPr>
+                          <w:ilvl w:val="0"/>
+                          <w:numId w:val="13"/>
+                        </w:numPr>
+                        <w:pBdr>
+                          <w:top w:val="single" w:sz="4" w:space="1" w:color="auto"/>
+                        </w:pBdr>
+                        <w:spacing w:line="240" w:lineRule="auto"/>
+                        <w:rPr>
+                          <w:rFonts w:ascii="Bahnschrift" w:hAnsi="Bahnschrift"/>
+                          <w:sz w:val="6"/>
+                          <w:szCs w:val="6"/>
+                        </w:rPr>
+                      </w:pPr>
+                      <w:r>
+                        <w:rPr>
+                          <w:rFonts w:ascii="Bahnschrift" w:hAnsi="Bahnschrift"/>
+                          <w:sz w:val="52"/>
+                          <w:szCs w:val="52"/>
+                        </w:rPr>
+                        <w:t>2</w:t>
+                      </w:r>
+                      <w:r>
+                        <w:rPr>
+                          <w:rFonts w:ascii="Bahnschrift" w:hAnsi="Bahnschrift"/>
+                          <w:sz w:val="52"/>
+                          <w:szCs w:val="52"/>
+                        </w:rPr>
+                        <w:t xml:space="preserve">. </w:t>
+                      </w:r>
+                      <w:r>
+                        <w:rPr>
+                          <w:rFonts w:ascii="Bahnschrift" w:hAnsi="Bahnschrift"/>
+                          <w:sz w:val="52"/>
+                          <w:szCs w:val="52"/>
+                        </w:rPr>
+                        <w:t>X</w:t>
+                      </w:r>
+                      <w:r>
+                        <w:rPr>
+                          <w:rFonts w:ascii="Bahnschrift" w:hAnsi="Bahnschrift"/>
+                          <w:sz w:val="52"/>
+                          <w:szCs w:val="52"/>
+                        </w:rPr>
+                        <w:t xml:space="preserve"> </w:t>
+                      </w:r>
+                      <w:r>
+                        <w:rPr>
+                          <w:rFonts w:ascii="Bahnschrift" w:hAnsi="Bahnschrift"/>
+                          <w:sz w:val="24"/>
+                          <w:szCs w:val="24"/>
+                        </w:rPr>
+                        <w:t>KOPEN:</w:t>
+                      </w:r>
+                      <w:r>
+                        <w:rPr>
+                          <w:rFonts w:ascii="Bahnschrift" w:hAnsi="Bahnschrift"/>
+                          <w:sz w:val="52"/>
+                          <w:szCs w:val="52"/>
+                        </w:rPr>
+                        <w:t xml:space="preserve"> </w:t>
+                      </w:r>
+                      <w:r>
+                        <w:rPr>
+                          <w:rFonts w:ascii="Bahnschrift" w:hAnsi="Bahnschrift"/>
+                          <w:sz w:val="52"/>
+                          <w:szCs w:val="52"/>
+                        </w:rPr>
+                        <w:t xml:space="preserve">[ </w:t>
+                      </w:r>
+                      <w:r>
+                        <w:rPr>
+                          <w:rFonts w:ascii="Lucida Handwriting" w:eastAsia="Brush Script MT" w:hAnsi="Lucida Handwriting" w:cs="Brush Script MT"/>
+                          <w:b/>
+                          <w:bCs/>
+                          <w:sz w:val="36"/>
+                          <w:szCs w:val="36"/>
+                        </w:rPr>
+                        <w:t>BOM</w:t>
+                      </w:r>
+                      <w:r>
+                        <w:rPr>
+                          <w:rFonts w:ascii="Bahnschrift" w:hAnsi="Bahnschrift"/>
+                          <w:color w:val="BFBFBF" w:themeColor="background1" w:themeShade="BF"/>
+                          <w:sz w:val="20"/>
+                          <w:szCs w:val="20"/>
+                        </w:rPr>
+                        <w:t xml:space="preserve">     </w:t>
+                      </w:r>
+                      <w:r>
+                        <w:rPr>
+                          <w:rFonts w:ascii="Bahnschrift" w:hAnsi="Bahnschrift"/>
+                          <w:color w:val="BFBFBF" w:themeColor="background1" w:themeShade="BF"/>
+                          <w:sz w:val="20"/>
+                          <w:szCs w:val="20"/>
+                        </w:rPr>
+                        <w:t xml:space="preserve">                              </w:t>
+                      </w:r>
+                      <w:r>
+                        <w:rPr>
+                          <w:rFonts w:ascii="Bahnschrift" w:hAnsi="Bahnschrift"/>
+                          <w:color w:val="BFBFBF" w:themeColor="background1" w:themeShade="BF"/>
+                          <w:sz w:val="20"/>
+                          <w:szCs w:val="20"/>
+                        </w:rPr>
+                        <w:tab/>
+                      </w:r>
+                      <w:r>
+                        <w:rPr>
+                          <w:rFonts w:ascii="Bahnschrift" w:hAnsi="Bahnschrift"/>
+                          <w:sz w:val="52"/>
+                          <w:szCs w:val="52"/>
+                        </w:rPr>
+                        <w:t xml:space="preserve">][ </w:t>
+                      </w:r>
+                      <w:r>
+                        <w:rPr>
+                          <w:rFonts w:ascii="Lucida Handwriting" w:eastAsia="Brush Script MT" w:hAnsi="Lucida Handwriting" w:cs="Brush Script MT"/>
+                          <w:b/>
+                          <w:bCs/>
+                          <w:sz w:val="36"/>
+                          <w:szCs w:val="36"/>
+                        </w:rPr>
+                        <w:t>1</w:t>
+                      </w:r>
+                      <w:r>
+                        <w:rPr>
+                          <w:rFonts w:ascii="Bahnschrift" w:hAnsi="Bahnschrift"/>
+                          <w:color w:val="BFBFBF" w:themeColor="background1" w:themeShade="BF"/>
+                          <w:sz w:val="20"/>
+                          <w:szCs w:val="20"/>
+                        </w:rPr>
+                        <w:t xml:space="preserve">                   </w:t>
+                      </w:r>
+                      <w:r>
+                        <w:rPr>
+                          <w:rFonts w:ascii="Bahnschrift" w:hAnsi="Bahnschrift"/>
+                          <w:color w:val="BFBFBF" w:themeColor="background1" w:themeShade="BF"/>
+                          <w:sz w:val="20"/>
+                          <w:szCs w:val="20"/>
+                        </w:rPr>
+                        <w:tab/>
+                      </w:r>
+                      <w:r>
+                        <w:rPr>
+                          <w:rFonts w:ascii="Bahnschrift" w:hAnsi="Bahnschrift"/>
+                          <w:sz w:val="52"/>
+                          <w:szCs w:val="52"/>
+                        </w:rPr>
+                        <w:t xml:space="preserve">][ </w:t>
+                      </w:r>
+                      <w:r>
+                        <w:rPr>
+                          <w:rFonts w:ascii="Lucida Handwriting" w:eastAsia="Brush Script MT" w:hAnsi="Lucida Handwriting" w:cs="Brush Script MT"/>
+                          <w:b/>
+                          <w:bCs/>
+                          <w:sz w:val="36"/>
+                          <w:szCs w:val="36"/>
+                        </w:rPr>
+                        <w:t>N19</w:t>
+                      </w:r>
+                      <w:r>
+                        <w:rPr>
+                          <w:rFonts w:ascii="Bahnschrift" w:hAnsi="Bahnschrift"/>
+                          <w:color w:val="BFBFBF" w:themeColor="background1" w:themeShade="BF"/>
+                          <w:sz w:val="20"/>
+                          <w:szCs w:val="20"/>
+                        </w:rPr>
+                        <w:t xml:space="preserve">  </w:t>
+                      </w:r>
+                      <w:r>
+                        <w:rPr>
+                          <w:rFonts w:ascii="Bahnschrift" w:hAnsi="Bahnschrift"/>
+                          <w:color w:val="BFBFBF" w:themeColor="background1" w:themeShade="BF"/>
+                          <w:sz w:val="20"/>
+                          <w:szCs w:val="20"/>
+                        </w:rPr>
+                        <w:tab/>
+                      </w:r>
+                      <w:r>
+                        <w:rPr>
+                          <w:rFonts w:ascii="Bahnschrift" w:hAnsi="Bahnschrift"/>
+                          <w:color w:val="BFBFBF" w:themeColor="background1" w:themeShade="BF"/>
+                          <w:sz w:val="20"/>
+                          <w:szCs w:val="20"/>
+                        </w:rPr>
+                        <w:tab/>
+                      </w:r>
+                      <w:r>
+                        <w:rPr>
+                          <w:rFonts w:ascii="Bahnschrift" w:hAnsi="Bahnschrift"/>
+                          <w:sz w:val="52"/>
+                          <w:szCs w:val="52"/>
+                        </w:rPr>
+                        <w:t>]</w:t>
+                      </w:r>
+                      <w:r>
+                        <w:rPr>
+                          <w:rFonts w:ascii="Bahnschrift" w:hAnsi="Bahnschrift"/>
+                          <w:sz w:val="52"/>
+                          <w:szCs w:val="52"/>
+                        </w:rPr>
+                        <w:br/>
+                      </w:r>
+                      <w:r>
+                        <w:rPr>
+                          <w:rFonts w:ascii="Bahnschrift" w:hAnsi="Bahnschrift"/>
+                          <w:sz w:val="52"/>
+                          <w:szCs w:val="52"/>
+                        </w:rPr>
+                        <w:tab/>
+                      </w:r>
+                      <w:r>
+                        <w:rPr>
+                          <w:rFonts w:ascii="Bahnschrift" w:hAnsi="Bahnschrift"/>
+                          <w:sz w:val="52"/>
+                          <w:szCs w:val="52"/>
+                        </w:rPr>
+                        <w:tab/>
+                      </w:r>
+                      <w:r>
+                        <w:rPr>
+                          <w:rFonts w:ascii="Bahnschrift" w:hAnsi="Bahnschrift"/>
+                          <w:sz w:val="52"/>
+                          <w:szCs w:val="52"/>
+                        </w:rPr>
+                        <w:tab/>
+                        <w:t xml:space="preserve">        </w:t>
+                      </w:r>
+                      <w:r>
+                        <w:rPr>
+                          <w:rFonts w:ascii="Bahnschrift" w:hAnsi="Bahnschrift"/>
+                          <w:b/>
+                          <w:bCs/>
+                          <w:sz w:val="36"/>
+                          <w:szCs w:val="36"/>
+                          <w:u w:val="single"/>
+                        </w:rPr>
+                        <w:t xml:space="preserve"> </w:t>
+                      </w:r>
+                      <w:r>
+                        <w:rPr>
+                          <w:rFonts w:ascii="Bahnschrift" w:hAnsi="Bahnschrift"/>
+                          <w:b/>
+                          <w:bCs/>
+                          <w:sz w:val="52"/>
+                          <w:szCs w:val="52"/>
+                          <w:u w:val="single"/>
+                        </w:rPr>
+                        <w:t xml:space="preserve">   </w:t>
+                      </w:r>
+                    </w:p>
+                    <w:p>
+                      <w:pPr>
+                        <w:pStyle w:val="ListParagraph"/>
+                        <w:spacing w:line="240" w:lineRule="auto"/>
+                        <w:ind w:left="2124" w:hanging="1284"/>
+                        <w:rPr>
+                          <w:rFonts w:ascii="Bahnschrift" w:hAnsi="Bahnschrift"/>
+                          <w:sz w:val="52"/>
+                          <w:szCs w:val="52"/>
+                        </w:rPr>
+                      </w:pPr>
+                      <w:r>
+                        <w:rPr>
+                          <w:rFonts w:ascii="Bahnschrift" w:hAnsi="Bahnschrift"/>
+                          <w:sz w:val="52"/>
+                          <w:szCs w:val="52"/>
+                        </w:rPr>
+                        <w:t>O</w:t>
+                      </w:r>
+                      <w:r>
+                        <w:rPr>
+                          <w:rFonts w:ascii="Bahnschrift" w:hAnsi="Bahnschrift"/>
+                          <w:sz w:val="52"/>
+                          <w:szCs w:val="52"/>
+                        </w:rPr>
+                        <w:t xml:space="preserve"> </w:t>
+                      </w:r>
+                      <w:r>
+                        <w:rPr>
+                          <w:rFonts w:ascii="Bahnschrift" w:hAnsi="Bahnschrift"/>
+                          <w:sz w:val="24"/>
+                          <w:szCs w:val="24"/>
+                        </w:rPr>
+                        <w:t xml:space="preserve">VERPLAATSEN: </w:t>
+                      </w:r>
+                      <w:r>
+                        <w:rPr>
+                          <w:rFonts w:ascii="Bahnschrift" w:hAnsi="Bahnschrift"/>
+                          <w:sz w:val="24"/>
+                          <w:szCs w:val="24"/>
+                        </w:rPr>
+                        <w:t xml:space="preserve"> </w:t>
+                      </w:r>
+                    </w:p>
+                    <w:p>
+                      <w:pPr>
+                        <w:pStyle w:val="ListParagraph"/>
+                        <w:spacing w:line="240" w:lineRule="auto"/>
+                        <w:ind w:left="2124" w:hanging="1284"/>
+                        <w:rPr>
+                          <w:rFonts w:ascii="Bahnschrift" w:hAnsi="Bahnschrift"/>
+                          <w:sz w:val="52"/>
+                          <w:szCs w:val="52"/>
+                        </w:rPr>
+                      </w:pPr>
+                    </w:p>
+                    <w:p>
+                      <w:pPr>
+                        <w:pStyle w:val="ListParagraph"/>
+                        <w:numPr>
+                          <w:ilvl w:val="0"/>
+                          <w:numId w:val="13"/>
+                        </w:numPr>
+                        <w:pBdr>
+                          <w:top w:val="single" w:sz="4" w:space="1" w:color="auto"/>
+                        </w:pBdr>
+                        <w:spacing w:line="240" w:lineRule="auto"/>
+                        <w:rPr>
+                          <w:rFonts w:ascii="Bahnschrift" w:hAnsi="Bahnschrift"/>
+                          <w:sz w:val="6"/>
+                          <w:szCs w:val="6"/>
+                        </w:rPr>
+                      </w:pPr>
+                      <w:r>
+                        <w:rPr>
+                          <w:rFonts w:ascii="Bahnschrift" w:hAnsi="Bahnschrift"/>
+                          <w:sz w:val="52"/>
+                          <w:szCs w:val="52"/>
+                        </w:rPr>
+                        <w:t>3</w:t>
+                      </w:r>
+                      <w:r>
+                        <w:rPr>
+                          <w:rFonts w:ascii="Bahnschrift" w:hAnsi="Bahnschrift"/>
+                          <w:sz w:val="52"/>
+                          <w:szCs w:val="52"/>
+                        </w:rPr>
+                        <w:t xml:space="preserve">. </w:t>
+                      </w:r>
+                      <w:r>
+                        <w:rPr>
+                          <w:rFonts w:ascii="Bahnschrift" w:hAnsi="Bahnschrift"/>
+                          <w:sz w:val="52"/>
+                          <w:szCs w:val="52"/>
+                        </w:rPr>
+                        <w:t>X</w:t>
+                      </w:r>
+                      <w:r>
+                        <w:rPr>
+                          <w:rFonts w:ascii="Bahnschrift" w:hAnsi="Bahnschrift"/>
+                          <w:sz w:val="52"/>
+                          <w:szCs w:val="52"/>
+                        </w:rPr>
+                        <w:t xml:space="preserve"> </w:t>
+                      </w:r>
+                      <w:r>
+                        <w:rPr>
+                          <w:rFonts w:ascii="Bahnschrift" w:hAnsi="Bahnschrift"/>
+                          <w:sz w:val="24"/>
+                          <w:szCs w:val="24"/>
+                        </w:rPr>
+                        <w:t xml:space="preserve">KOPEN: </w:t>
+                      </w:r>
+                      <w:r>
+                        <w:rPr>
+                          <w:rFonts w:ascii="Bahnschrift" w:hAnsi="Bahnschrift"/>
+                          <w:sz w:val="52"/>
+                          <w:szCs w:val="52"/>
+                        </w:rPr>
+                        <w:br/>
+                      </w:r>
+                      <w:r>
+                        <w:rPr>
+                          <w:rFonts w:ascii="Bahnschrift" w:hAnsi="Bahnschrift"/>
+                          <w:sz w:val="52"/>
+                          <w:szCs w:val="52"/>
+                        </w:rPr>
+                        <w:tab/>
+                      </w:r>
+                      <w:r>
+                        <w:rPr>
+                          <w:rFonts w:ascii="Bahnschrift" w:hAnsi="Bahnschrift"/>
+                          <w:sz w:val="52"/>
+                          <w:szCs w:val="52"/>
+                        </w:rPr>
+                        <w:tab/>
+                      </w:r>
+                      <w:r>
+                        <w:rPr>
+                          <w:rFonts w:ascii="Bahnschrift" w:hAnsi="Bahnschrift"/>
+                          <w:sz w:val="52"/>
+                          <w:szCs w:val="52"/>
+                        </w:rPr>
+                        <w:tab/>
+                        <w:t xml:space="preserve">        </w:t>
+                      </w:r>
+                      <w:r>
+                        <w:rPr>
+                          <w:rFonts w:ascii="Bahnschrift" w:hAnsi="Bahnschrift"/>
+                          <w:b/>
+                          <w:bCs/>
+                          <w:sz w:val="36"/>
+                          <w:szCs w:val="36"/>
+                          <w:u w:val="single"/>
+                        </w:rPr>
+                        <w:t xml:space="preserve"> </w:t>
+                      </w:r>
+                      <w:r>
+                        <w:rPr>
+                          <w:rFonts w:ascii="Bahnschrift" w:hAnsi="Bahnschrift"/>
+                          <w:b/>
+                          <w:bCs/>
+                          <w:sz w:val="52"/>
+                          <w:szCs w:val="52"/>
+                          <w:u w:val="single"/>
+                        </w:rPr>
+                        <w:t xml:space="preserve">   </w:t>
+                      </w:r>
+                    </w:p>
+                    <w:p>
+                      <w:pPr>
+                        <w:pStyle w:val="ListParagraph"/>
+                        <w:spacing w:line="240" w:lineRule="auto"/>
+                        <w:ind w:left="2832" w:hanging="1992"/>
+                        <w:rPr>
+                          <w:rFonts w:ascii="Bahnschrift" w:hAnsi="Bahnschrift"/>
+                          <w:sz w:val="52"/>
+                          <w:szCs w:val="52"/>
+                        </w:rPr>
+                      </w:pPr>
+                      <w:r>
+                        <w:rPr>
+                          <w:rFonts w:ascii="Bahnschrift" w:hAnsi="Bahnschrift"/>
+                          <w:sz w:val="52"/>
+                          <w:szCs w:val="52"/>
+                        </w:rPr>
+                        <w:t xml:space="preserve">O </w:t>
+                      </w:r>
+                      <w:r>
+                        <w:rPr>
+                          <w:rFonts w:ascii="Bahnschrift" w:hAnsi="Bahnschrift"/>
+                          <w:sz w:val="24"/>
+                          <w:szCs w:val="24"/>
+                        </w:rPr>
+                        <w:t xml:space="preserve">VERPLAATSEN: </w:t>
+                      </w:r>
+                      <w:r>
+                        <w:rPr>
+                          <w:rFonts w:ascii="Bahnschrift" w:hAnsi="Bahnschrift"/>
+                          <w:sz w:val="24"/>
+                          <w:szCs w:val="24"/>
+                        </w:rPr>
+                        <w:t xml:space="preserve"> </w:t>
+                      </w:r>
+                      <w:r>
+                        <w:rPr>
+                          <w:rFonts w:ascii="Bahnschrift" w:hAnsi="Bahnschrift"/>
+                          <w:sz w:val="24"/>
+                          <w:szCs w:val="24"/>
+                        </w:rPr>
+                        <w:t xml:space="preserve"> </w:t>
+                      </w:r>
+                      <w:r>
+                        <w:rPr>
+                          <w:rFonts w:ascii="Bahnschrift" w:hAnsi="Bahnschrift"/>
+                          <w:sz w:val="52"/>
+                          <w:szCs w:val="52"/>
+                        </w:rPr>
+                        <w:t>[</w:t>
+                      </w:r>
+                      <w:r>
+                        <w:rPr>
+                          <w:rFonts w:ascii="Lucida Handwriting" w:eastAsia="Brush Script MT" w:hAnsi="Lucida Handwriting" w:cs="Brush Script MT"/>
+                          <w:b/>
+                          <w:bCs/>
+                          <w:sz w:val="36"/>
+                          <w:szCs w:val="36"/>
+                        </w:rPr>
+                        <w:t>VRW + PLT</w:t>
+                      </w:r>
+                      <w:r>
+                        <w:rPr>
+                          <w:rFonts w:ascii="Bahnschrift" w:hAnsi="Bahnschrift"/>
+                          <w:color w:val="BFBFBF" w:themeColor="background1" w:themeShade="BF"/>
+                          <w:sz w:val="20"/>
+                          <w:szCs w:val="20"/>
+                        </w:rPr>
+                        <w:t xml:space="preserve">     </w:t>
+                      </w:r>
+                      <w:r>
+                        <w:rPr>
+                          <w:rFonts w:ascii="Bahnschrift" w:hAnsi="Bahnschrift"/>
+                          <w:color w:val="BFBFBF" w:themeColor="background1" w:themeShade="BF"/>
+                          <w:sz w:val="20"/>
+                          <w:szCs w:val="20"/>
+                        </w:rPr>
+                        <w:tab/>
+                      </w:r>
+                      <w:r>
+                        <w:rPr>
+                          <w:rFonts w:ascii="Bahnschrift" w:hAnsi="Bahnschrift"/>
+                          <w:sz w:val="52"/>
+                          <w:szCs w:val="52"/>
+                        </w:rPr>
+                        <w:t xml:space="preserve">][ </w:t>
+                      </w:r>
+                      <w:r>
+                        <w:rPr>
+                          <w:rFonts w:ascii="Lucida Handwriting" w:eastAsia="Brush Script MT" w:hAnsi="Lucida Handwriting" w:cs="Brush Script MT"/>
+                          <w:b/>
+                          <w:bCs/>
+                          <w:sz w:val="36"/>
+                          <w:szCs w:val="36"/>
+                        </w:rPr>
+                        <w:t>1 + 4</w:t>
+                      </w:r>
+                      <w:r>
+                        <w:rPr>
+                          <w:rFonts w:ascii="Bahnschrift" w:hAnsi="Bahnschrift"/>
+                          <w:color w:val="BFBFBF" w:themeColor="background1" w:themeShade="BF"/>
+                          <w:sz w:val="20"/>
+                          <w:szCs w:val="20"/>
+                        </w:rPr>
+                        <w:t xml:space="preserve">           </w:t>
+                      </w:r>
+                      <w:r>
+                        <w:rPr>
+                          <w:rFonts w:ascii="Bahnschrift" w:hAnsi="Bahnschrift"/>
+                          <w:color w:val="BFBFBF" w:themeColor="background1" w:themeShade="BF"/>
+                          <w:sz w:val="20"/>
+                          <w:szCs w:val="20"/>
+                        </w:rPr>
+                        <w:t xml:space="preserve">  </w:t>
+                      </w:r>
+                      <w:r>
+                        <w:rPr>
+                          <w:rFonts w:ascii="Bahnschrift" w:hAnsi="Bahnschrift"/>
+                          <w:color w:val="BFBFBF" w:themeColor="background1" w:themeShade="BF"/>
+                          <w:sz w:val="20"/>
+                          <w:szCs w:val="20"/>
+                        </w:rPr>
+                        <w:tab/>
+                      </w:r>
+                      <w:r>
+                        <w:rPr>
+                          <w:rFonts w:ascii="Bahnschrift" w:hAnsi="Bahnschrift"/>
+                          <w:sz w:val="52"/>
+                          <w:szCs w:val="52"/>
+                        </w:rPr>
+                        <w:t>][</w:t>
+                      </w:r>
+                      <w:r>
+                        <w:rPr>
+                          <w:rFonts w:ascii="Bahnschrift" w:hAnsi="Bahnschrift"/>
+                          <w:color w:val="BFBFBF" w:themeColor="background1" w:themeShade="BF"/>
+                          <w:sz w:val="20"/>
+                          <w:szCs w:val="20"/>
+                        </w:rPr>
+                        <w:t xml:space="preserve">  </w:t>
+                      </w:r>
+                      <w:r>
+                        <w:rPr>
+                          <w:rFonts w:ascii="Bahnschrift" w:hAnsi="Bahnschrift"/>
+                          <w:color w:val="BFBFBF" w:themeColor="background1" w:themeShade="BF"/>
+                          <w:sz w:val="20"/>
+                          <w:szCs w:val="20"/>
+                        </w:rPr>
+                        <w:t xml:space="preserve"> </w:t>
+                      </w:r>
+                      <w:r>
+                        <w:rPr>
+                          <w:rFonts w:ascii="Lucida Handwriting" w:eastAsia="Brush Script MT" w:hAnsi="Lucida Handwriting" w:cs="Brush Script MT"/>
+                          <w:b/>
+                          <w:bCs/>
+                          <w:sz w:val="36"/>
+                          <w:szCs w:val="36"/>
+                        </w:rPr>
+                        <w:t>E8</w:t>
+                      </w:r>
+                      <w:r>
+                        <w:rPr>
+                          <w:rFonts w:ascii="Bahnschrift" w:hAnsi="Bahnschrift"/>
+                          <w:color w:val="BFBFBF" w:themeColor="background1" w:themeShade="BF"/>
+                          <w:sz w:val="20"/>
+                          <w:szCs w:val="20"/>
+                        </w:rPr>
+                        <w:tab/>
+                      </w:r>
+                      <w:r>
+                        <w:rPr>
+                          <w:rFonts w:ascii="Bahnschrift" w:hAnsi="Bahnschrift"/>
+                          <w:color w:val="BFBFBF" w:themeColor="background1" w:themeShade="BF"/>
+                          <w:sz w:val="20"/>
+                          <w:szCs w:val="20"/>
+                        </w:rPr>
+                        <w:tab/>
+                      </w:r>
+                      <w:r>
+                        <w:rPr>
+                          <w:rFonts w:ascii="Bahnschrift" w:hAnsi="Bahnschrift"/>
+                          <w:sz w:val="52"/>
+                          <w:szCs w:val="52"/>
+                        </w:rPr>
+                        <w:t>]</w:t>
+                      </w:r>
+                      <w:r>
+                        <w:rPr>
+                          <w:rFonts w:ascii="Bahnschrift" w:hAnsi="Bahnschrift"/>
+                          <w:sz w:val="52"/>
+                          <w:szCs w:val="52"/>
+                        </w:rPr>
+                        <w:t xml:space="preserve"> </w:t>
+                      </w:r>
+                    </w:p>
+                    <w:p>
+                      <w:pPr>
+                        <w:pStyle w:val="ListParagraph"/>
+                        <w:spacing w:line="240" w:lineRule="auto"/>
+                        <w:ind w:left="2832" w:hanging="708"/>
+                        <w:rPr>
+                          <w:rFonts w:ascii="Bahnschrift" w:hAnsi="Bahnschrift"/>
+                          <w:sz w:val="52"/>
+                          <w:szCs w:val="52"/>
+                        </w:rPr>
+                      </w:pPr>
+                      <w:r>
+                        <w:rPr>
+                          <w:rFonts w:ascii="Bahnschrift" w:hAnsi="Bahnschrift"/>
+                          <w:sz w:val="52"/>
+                          <w:szCs w:val="52"/>
+                        </w:rPr>
+                        <w:t>[N</w:t>
+                      </w:r>
+                      <w:r>
+                        <w:rPr>
+                          <w:rFonts w:ascii="Bahnschrift" w:hAnsi="Bahnschrift"/>
+                          <w:sz w:val="26"/>
+                          <w:szCs w:val="52"/>
+                        </w:rPr>
+                        <w:t>oord</w:t>
+                      </w:r>
+                      <w:r>
+                        <w:rPr>
+                          <w:rFonts w:ascii="Bahnschrift" w:hAnsi="Bahnschrift"/>
+                          <w:sz w:val="52"/>
+                          <w:szCs w:val="52"/>
+                        </w:rPr>
+                        <w:t xml:space="preserve"> </w:t>
+                      </w:r>
+                      <w:r>
+                        <w:rPr>
+                          <w:rFonts w:ascii="Bahnschrift" w:hAnsi="Bahnschrift"/>
+                          <w:sz w:val="52"/>
+                          <w:szCs w:val="52"/>
+                        </w:rPr>
+                        <w:t xml:space="preserve">  N</w:t>
+                      </w:r>
+                      <w:r>
+                        <w:rPr>
+                          <w:rFonts w:ascii="Bahnschrift" w:hAnsi="Bahnschrift"/>
+                          <w:sz w:val="26"/>
+                          <w:szCs w:val="26"/>
+                        </w:rPr>
+                        <w:t>oord</w:t>
+                      </w:r>
+                      <w:r>
+                        <w:rPr>
+                          <w:rFonts w:ascii="Bahnschrift" w:hAnsi="Bahnschrift"/>
+                          <w:sz w:val="52"/>
+                          <w:szCs w:val="52"/>
+                        </w:rPr>
+                        <w:t xml:space="preserve">   O</w:t>
+                      </w:r>
+                      <w:r>
+                        <w:rPr>
+                          <w:rFonts w:ascii="Bahnschrift" w:hAnsi="Bahnschrift"/>
+                          <w:sz w:val="26"/>
+                          <w:szCs w:val="26"/>
+                        </w:rPr>
+                        <w:t>ost</w:t>
+                      </w:r>
+                      <w:r>
+                        <w:rPr>
+                          <w:rFonts w:ascii="Bahnschrift" w:hAnsi="Bahnschrift"/>
+                          <w:sz w:val="52"/>
+                          <w:szCs w:val="52"/>
+                        </w:rPr>
+                        <w:t xml:space="preserve"> </w:t>
+                      </w:r>
+                      <w:r>
+                        <w:rPr>
+                          <w:rFonts w:ascii="Bahnschrift" w:hAnsi="Bahnschrift"/>
+                          <w:sz w:val="52"/>
+                          <w:szCs w:val="52"/>
+                        </w:rPr>
+                        <w:tab/>
+                        <w:t>O</w:t>
+                      </w:r>
+                      <w:r>
+                        <w:rPr>
+                          <w:rFonts w:ascii="Bahnschrift" w:hAnsi="Bahnschrift"/>
+                          <w:sz w:val="26"/>
+                          <w:szCs w:val="26"/>
+                        </w:rPr>
+                        <w:t>ost</w:t>
+                      </w:r>
+                      <w:r>
+                        <w:rPr>
+                          <w:rFonts w:ascii="Bahnschrift" w:hAnsi="Bahnschrift"/>
+                          <w:sz w:val="52"/>
+                          <w:szCs w:val="52"/>
+                        </w:rPr>
+                        <w:t xml:space="preserve">   N</w:t>
+                      </w:r>
+                      <w:r>
+                        <w:rPr>
+                          <w:rFonts w:ascii="Bahnschrift" w:hAnsi="Bahnschrift"/>
+                          <w:sz w:val="26"/>
+                          <w:szCs w:val="26"/>
+                        </w:rPr>
+                        <w:t>oord</w:t>
+                      </w:r>
+                      <w:r>
+                        <w:rPr>
+                          <w:rFonts w:ascii="Bahnschrift" w:hAnsi="Bahnschrift"/>
+                          <w:sz w:val="52"/>
+                          <w:szCs w:val="52"/>
+                        </w:rPr>
+                        <w:t xml:space="preserve">   N</w:t>
+                      </w:r>
+                      <w:r>
+                        <w:rPr>
+                          <w:rFonts w:ascii="Bahnschrift" w:hAnsi="Bahnschrift"/>
+                          <w:sz w:val="26"/>
+                          <w:szCs w:val="26"/>
+                        </w:rPr>
+                        <w:t>oord</w:t>
+                      </w:r>
+                      <w:r>
+                        <w:rPr>
+                          <w:rFonts w:ascii="Bahnschrift" w:hAnsi="Bahnschrift"/>
+                          <w:sz w:val="26"/>
+                          <w:szCs w:val="26"/>
+                        </w:rPr>
+                        <w:tab/>
+                      </w:r>
+                      <w:r>
+                        <w:rPr>
+                          <w:rFonts w:ascii="Bahnschrift" w:hAnsi="Bahnschrift"/>
+                          <w:sz w:val="52"/>
+                          <w:szCs w:val="52"/>
+                        </w:rPr>
+                        <w:t>]</w:t>
+                      </w:r>
+                    </w:p>
+                    <w:p>
+                      <w:pPr>
+                        <w:pStyle w:val="ListParagraph"/>
+                        <w:spacing w:line="240" w:lineRule="auto"/>
+                        <w:ind w:left="360"/>
+                        <w:rPr>
+                          <w:rFonts w:ascii="Bahnschrift" w:hAnsi="Bahnschrift"/>
+                          <w:b/>
+                          <w:bCs/>
+                          <w:sz w:val="52"/>
+                          <w:szCs w:val="52"/>
+                        </w:rPr>
+                      </w:pPr>
+                    </w:p>
+                  </w:txbxContent>
+                </v:textbox>
+                <w10:wrap type="square" anchorx="margin"/>
+              </v:shape>
+            </w:pict>
+          </mc:Fallback>
+        </mc:AlternateContent>
+      </w:r>
+    </w:p>
+    <w:p>
+      <w:pPr>
+        <w:pStyle w:val="ListParagraph"/>
+        <w:spacing w:line="360" w:lineRule="auto"/>
+        <w:ind w:left="1068"/>
+        <w:jc w:val="both"/>
+        <w:rPr>
+          <w:b/>
+          <w:bCs/>
+          <w:sz w:val="28"/>
+          <w:szCs w:val="28"/>
+        </w:rPr>
+      </w:pPr>
     </w:p>
     <w:sectPr>
       <w:headerReference w:type="default" r:id="rId8"/>
@@ -7858,6 +11049,95 @@
     </w:lvl>
   </w:abstractNum>
   <w:abstractNum w:abstractNumId="1" w15:restartNumberingAfterBreak="0">
+    <w:nsid w:val="0BCB0CA9"/>
+    <w:multiLevelType w:val="hybridMultilevel"/>
+    <w:tmpl w:val="D632F366"/>
+    <w:lvl w:ilvl="0" w:tplc="05247FF2">
+      <w:start w:val="1"/>
+      <w:numFmt w:val="decimal"/>
+      <w:lvlText w:val="%1."/>
+      <w:lvlJc w:val="left"/>
+      <w:pPr>
+        <w:ind w:left="360" w:hanging="360"/>
+      </w:pPr>
+      <w:rPr>
+        <w:rFonts w:hint="default"/>
+      </w:rPr>
+    </w:lvl>
+    <w:lvl w:ilvl="1" w:tplc="04130019" w:tentative="1">
+      <w:start w:val="1"/>
+      <w:numFmt w:val="lowerLetter"/>
+      <w:lvlText w:val="%2."/>
+      <w:lvlJc w:val="left"/>
+      <w:pPr>
+        <w:ind w:left="1080" w:hanging="360"/>
+      </w:pPr>
+    </w:lvl>
+    <w:lvl w:ilvl="2" w:tplc="0413001B" w:tentative="1">
+      <w:start w:val="1"/>
+      <w:numFmt w:val="lowerRoman"/>
+      <w:lvlText w:val="%3."/>
+      <w:lvlJc w:val="right"/>
+      <w:pPr>
+        <w:ind w:left="1800" w:hanging="180"/>
+      </w:pPr>
+    </w:lvl>
+    <w:lvl w:ilvl="3" w:tplc="0413000F" w:tentative="1">
+      <w:start w:val="1"/>
+      <w:numFmt w:val="decimal"/>
+      <w:lvlText w:val="%4."/>
+      <w:lvlJc w:val="left"/>
+      <w:pPr>
+        <w:ind w:left="2520" w:hanging="360"/>
+      </w:pPr>
+    </w:lvl>
+    <w:lvl w:ilvl="4" w:tplc="04130019" w:tentative="1">
+      <w:start w:val="1"/>
+      <w:numFmt w:val="lowerLetter"/>
+      <w:lvlText w:val="%5."/>
+      <w:lvlJc w:val="left"/>
+      <w:pPr>
+        <w:ind w:left="3240" w:hanging="360"/>
+      </w:pPr>
+    </w:lvl>
+    <w:lvl w:ilvl="5" w:tplc="0413001B" w:tentative="1">
+      <w:start w:val="1"/>
+      <w:numFmt w:val="lowerRoman"/>
+      <w:lvlText w:val="%6."/>
+      <w:lvlJc w:val="right"/>
+      <w:pPr>
+        <w:ind w:left="3960" w:hanging="180"/>
+      </w:pPr>
+    </w:lvl>
+    <w:lvl w:ilvl="6" w:tplc="0413000F" w:tentative="1">
+      <w:start w:val="1"/>
+      <w:numFmt w:val="decimal"/>
+      <w:lvlText w:val="%7."/>
+      <w:lvlJc w:val="left"/>
+      <w:pPr>
+        <w:ind w:left="4680" w:hanging="360"/>
+      </w:pPr>
+    </w:lvl>
+    <w:lvl w:ilvl="7" w:tplc="04130019" w:tentative="1">
+      <w:start w:val="1"/>
+      <w:numFmt w:val="lowerLetter"/>
+      <w:lvlText w:val="%8."/>
+      <w:lvlJc w:val="left"/>
+      <w:pPr>
+        <w:ind w:left="5400" w:hanging="360"/>
+      </w:pPr>
+    </w:lvl>
+    <w:lvl w:ilvl="8" w:tplc="0413001B" w:tentative="1">
+      <w:start w:val="1"/>
+      <w:numFmt w:val="lowerRoman"/>
+      <w:lvlText w:val="%9."/>
+      <w:lvlJc w:val="right"/>
+      <w:pPr>
+        <w:ind w:left="6120" w:hanging="180"/>
+      </w:pPr>
+    </w:lvl>
+  </w:abstractNum>
+  <w:abstractNum w:abstractNumId="2" w15:restartNumberingAfterBreak="0">
     <w:nsid w:val="188E39C6"/>
     <w:multiLevelType w:val="hybridMultilevel"/>
     <w:tmpl w:val="50DEADC2"/>
@@ -7972,7 +11252,7 @@
       </w:rPr>
     </w:lvl>
   </w:abstractNum>
-  <w:abstractNum w:abstractNumId="2" w15:restartNumberingAfterBreak="0">
+  <w:abstractNum w:abstractNumId="3" w15:restartNumberingAfterBreak="0">
     <w:nsid w:val="1C744CDC"/>
     <w:multiLevelType w:val="hybridMultilevel"/>
     <w:tmpl w:val="A9A25C76"/>
@@ -8085,7 +11365,7 @@
       </w:rPr>
     </w:lvl>
   </w:abstractNum>
-  <w:abstractNum w:abstractNumId="3" w15:restartNumberingAfterBreak="0">
+  <w:abstractNum w:abstractNumId="4" w15:restartNumberingAfterBreak="0">
     <w:nsid w:val="1F5830D6"/>
     <w:multiLevelType w:val="hybridMultilevel"/>
     <w:tmpl w:val="DF66DB3C"/>
@@ -8198,7 +11478,7 @@
       </w:rPr>
     </w:lvl>
   </w:abstractNum>
-  <w:abstractNum w:abstractNumId="4" w15:restartNumberingAfterBreak="0">
+  <w:abstractNum w:abstractNumId="5" w15:restartNumberingAfterBreak="0">
     <w:nsid w:val="2E8A2FF1"/>
     <w:multiLevelType w:val="hybridMultilevel"/>
     <w:tmpl w:val="4CF833E2"/>
@@ -8314,7 +11594,7 @@
       </w:rPr>
     </w:lvl>
   </w:abstractNum>
-  <w:abstractNum w:abstractNumId="5" w15:restartNumberingAfterBreak="0">
+  <w:abstractNum w:abstractNumId="6" w15:restartNumberingAfterBreak="0">
     <w:nsid w:val="2F411A8A"/>
     <w:multiLevelType w:val="hybridMultilevel"/>
     <w:tmpl w:val="B0F63BAC"/>
@@ -8428,7 +11708,7 @@
       </w:rPr>
     </w:lvl>
   </w:abstractNum>
-  <w:abstractNum w:abstractNumId="6" w15:restartNumberingAfterBreak="0">
+  <w:abstractNum w:abstractNumId="7" w15:restartNumberingAfterBreak="0">
     <w:nsid w:val="315559AE"/>
     <w:multiLevelType w:val="hybridMultilevel"/>
     <w:tmpl w:val="9FE0008A"/>
@@ -8541,7 +11821,7 @@
       </w:rPr>
     </w:lvl>
   </w:abstractNum>
-  <w:abstractNum w:abstractNumId="7" w15:restartNumberingAfterBreak="0">
+  <w:abstractNum w:abstractNumId="8" w15:restartNumberingAfterBreak="0">
     <w:nsid w:val="36A47161"/>
     <w:multiLevelType w:val="hybridMultilevel"/>
     <w:tmpl w:val="B35C66EE"/>
@@ -8654,7 +11934,7 @@
       </w:rPr>
     </w:lvl>
   </w:abstractNum>
-  <w:abstractNum w:abstractNumId="8" w15:restartNumberingAfterBreak="0">
+  <w:abstractNum w:abstractNumId="9" w15:restartNumberingAfterBreak="0">
     <w:nsid w:val="63FE6358"/>
     <w:multiLevelType w:val="hybridMultilevel"/>
     <w:tmpl w:val="45F07434"/>
@@ -8743,7 +12023,7 @@
       </w:pPr>
     </w:lvl>
   </w:abstractNum>
-  <w:abstractNum w:abstractNumId="9" w15:restartNumberingAfterBreak="0">
+  <w:abstractNum w:abstractNumId="10" w15:restartNumberingAfterBreak="0">
     <w:nsid w:val="645D7E57"/>
     <w:multiLevelType w:val="hybridMultilevel"/>
     <w:tmpl w:val="51A0D9C2"/>
@@ -8856,7 +12136,7 @@
       </w:rPr>
     </w:lvl>
   </w:abstractNum>
-  <w:abstractNum w:abstractNumId="10" w15:restartNumberingAfterBreak="0">
+  <w:abstractNum w:abstractNumId="11" w15:restartNumberingAfterBreak="0">
     <w:nsid w:val="70135DBC"/>
     <w:multiLevelType w:val="hybridMultilevel"/>
     <w:tmpl w:val="BDDAED4C"/>
@@ -8970,7 +12250,7 @@
       </w:rPr>
     </w:lvl>
   </w:abstractNum>
-  <w:abstractNum w:abstractNumId="11" w15:restartNumberingAfterBreak="0">
+  <w:abstractNum w:abstractNumId="12" w15:restartNumberingAfterBreak="0">
     <w:nsid w:val="72822A93"/>
     <w:multiLevelType w:val="hybridMultilevel"/>
     <w:tmpl w:val="08F4C936"/>
@@ -9085,40 +12365,43 @@
     </w:lvl>
   </w:abstractNum>
   <w:num w:numId="1">
-    <w:abstractNumId w:val="8"/>
+    <w:abstractNumId w:val="9"/>
   </w:num>
   <w:num w:numId="2">
-    <w:abstractNumId w:val="10"/>
+    <w:abstractNumId w:val="11"/>
   </w:num>
   <w:num w:numId="3">
+    <w:abstractNumId w:val="6"/>
+  </w:num>
+  <w:num w:numId="4">
+    <w:abstractNumId w:val="4"/>
+  </w:num>
+  <w:num w:numId="5">
+    <w:abstractNumId w:val="12"/>
+  </w:num>
+  <w:num w:numId="6">
     <w:abstractNumId w:val="5"/>
   </w:num>
-  <w:num w:numId="4">
+  <w:num w:numId="7">
+    <w:abstractNumId w:val="2"/>
+  </w:num>
+  <w:num w:numId="8">
     <w:abstractNumId w:val="3"/>
   </w:num>
-  <w:num w:numId="5">
-    <w:abstractNumId w:val="11"/>
-  </w:num>
-  <w:num w:numId="6">
-    <w:abstractNumId w:val="4"/>
-  </w:num>
-  <w:num w:numId="7">
-    <w:abstractNumId w:val="1"/>
-  </w:num>
-  <w:num w:numId="8">
-    <w:abstractNumId w:val="2"/>
-  </w:num>
   <w:num w:numId="9">
-    <w:abstractNumId w:val="6"/>
+    <w:abstractNumId w:val="7"/>
   </w:num>
   <w:num w:numId="10">
     <w:abstractNumId w:val="0"/>
   </w:num>
   <w:num w:numId="11">
-    <w:abstractNumId w:val="7"/>
+    <w:abstractNumId w:val="8"/>
   </w:num>
   <w:num w:numId="12">
-    <w:abstractNumId w:val="9"/>
+    <w:abstractNumId w:val="10"/>
+  </w:num>
+  <w:num w:numId="13">
+    <w:abstractNumId w:val="1"/>
   </w:num>
 </w:numbering>
 </file>

</xml_diff>